<commit_message>
Recovered today's lecture on 802.11p
</commit_message>
<xml_diff>
--- a/Group Project/WNMA FAQ Projects.docx
+++ b/Group Project/WNMA FAQ Projects.docx
@@ -4,6 +4,12 @@
   <w:body>
     <w:sdt>
       <w:sdtPr>
+        <w:rPr>
+          <w:smallCaps w:val="0"/>
+          <w:spacing w:val="0"/>
+          <w:sz w:val="20"/>
+          <w:szCs w:val="20"/>
+        </w:rPr>
         <w:id w:val="-919095295"/>
         <w:docPartObj>
           <w:docPartGallery w:val="Table of Contents"/>
@@ -14,10 +20,6 @@
         <w:rPr>
           <w:b/>
           <w:bCs/>
-          <w:smallCaps w:val="0"/>
-          <w:spacing w:val="0"/>
-          <w:sz w:val="20"/>
-          <w:szCs w:val="20"/>
         </w:rPr>
       </w:sdtEndPr>
       <w:sdtContent>
@@ -232,6 +234,9 @@
           <w:ilvl w:val="0"/>
           <w:numId w:val="5"/>
         </w:numPr>
+        <w:rPr>
+          <w:lang w:val="en-US"/>
+        </w:rPr>
       </w:pPr>
       <w:r>
         <w:rPr>
@@ -240,12 +245,18 @@
         <w:t>The project is valuable t</w:t>
       </w:r>
       <w:r>
+        <w:rPr>
+          <w:lang w:val="en-US"/>
+        </w:rPr>
         <w:t>wo credits of this course</w:t>
       </w:r>
     </w:p>
     <w:p>
       <w:pPr>
         <w:pStyle w:val="Paragrafoelenco"/>
+        <w:rPr>
+          <w:lang w:val="en-US"/>
+        </w:rPr>
       </w:pPr>
     </w:p>
     <w:p>
@@ -3405,6 +3416,94 @@
           <w:lang w:val="en-US"/>
         </w:rPr>
       </w:pPr>
+    </w:p>
+    <w:p>
+      <w:pPr>
+        <w:rPr>
+          <w:lang w:val="en-US"/>
+        </w:rPr>
+      </w:pPr>
+    </w:p>
+    <w:p>
+      <w:pPr>
+        <w:rPr>
+          <w:lang w:val="en-US"/>
+        </w:rPr>
+      </w:pPr>
+    </w:p>
+    <w:p>
+      <w:pPr>
+        <w:pStyle w:val="Paragrafoelenco"/>
+        <w:numPr>
+          <w:ilvl w:val="0"/>
+          <w:numId w:val="3"/>
+        </w:numPr>
+        <w:spacing w:after="160" w:line="259" w:lineRule="auto"/>
+        <w:jc w:val="left"/>
+        <w:rPr>
+          <w:lang w:val="en-US"/>
+        </w:rPr>
+      </w:pPr>
+      <w:r>
+        <w:rPr>
+          <w:lang w:val="en-US"/>
+        </w:rPr>
+        <w:drawing>
+          <wp:anchor distT="0" distB="0" distL="114300" distR="114300" simplePos="0" relativeHeight="251665408" behindDoc="0" locked="0" layoutInCell="1" allowOverlap="1" wp14:anchorId="0AB1831E" wp14:editId="56FFCC4C">
+            <wp:simplePos x="0" y="0"/>
+            <wp:positionH relativeFrom="column">
+              <wp:posOffset>-59690</wp:posOffset>
+            </wp:positionH>
+            <wp:positionV relativeFrom="paragraph">
+              <wp:posOffset>276860</wp:posOffset>
+            </wp:positionV>
+            <wp:extent cx="3729355" cy="1832610"/>
+            <wp:effectExtent l="0" t="0" r="4445" b="0"/>
+            <wp:wrapSquare wrapText="bothSides"/>
+            <wp:docPr id="2129527359" name="Immagine 1" descr="Immagine che contiene testo, schermata, Carattere, biglietto da visita&#10;&#10;Descrizione generata automaticamente"/>
+            <wp:cNvGraphicFramePr>
+              <a:graphicFrameLocks xmlns:a="http://schemas.openxmlformats.org/drawingml/2006/main" noChangeAspect="1"/>
+            </wp:cNvGraphicFramePr>
+            <a:graphic xmlns:a="http://schemas.openxmlformats.org/drawingml/2006/main">
+              <a:graphicData uri="http://schemas.openxmlformats.org/drawingml/2006/picture">
+                <pic:pic xmlns:pic="http://schemas.openxmlformats.org/drawingml/2006/picture">
+                  <pic:nvPicPr>
+                    <pic:cNvPr id="2129527359" name="Immagine 1" descr="Immagine che contiene testo, schermata, Carattere, biglietto da visita&#10;&#10;Descrizione generata automaticamente"/>
+                    <pic:cNvPicPr/>
+                  </pic:nvPicPr>
+                  <pic:blipFill>
+                    <a:blip r:embed="rId29"/>
+                    <a:stretch>
+                      <a:fillRect/>
+                    </a:stretch>
+                  </pic:blipFill>
+                  <pic:spPr>
+                    <a:xfrm>
+                      <a:off x="0" y="0"/>
+                      <a:ext cx="3729355" cy="1832610"/>
+                    </a:xfrm>
+                    <a:prstGeom prst="rect">
+                      <a:avLst/>
+                    </a:prstGeom>
+                  </pic:spPr>
+                </pic:pic>
+              </a:graphicData>
+            </a:graphic>
+            <wp14:sizeRelH relativeFrom="margin">
+              <wp14:pctWidth>0</wp14:pctWidth>
+            </wp14:sizeRelH>
+            <wp14:sizeRelV relativeFrom="margin">
+              <wp14:pctHeight>0</wp14:pctHeight>
+            </wp14:sizeRelV>
+          </wp:anchor>
+        </w:drawing>
+      </w:r>
+      <w:r>
+        <w:rPr>
+          <w:lang w:val="en-US"/>
+        </w:rPr>
+        <w:t>End of WNMA-HCW3-ext.pdf set of slides (denoted as “Future work, project, thesis)</w:t>
+      </w:r>
     </w:p>
     <w:p>
       <w:pPr>

</xml_diff>

<commit_message>
Sensibly revised first chapters
</commit_message>
<xml_diff>
--- a/Group Project/WNMA FAQ Projects.docx
+++ b/Group Project/WNMA FAQ Projects.docx
@@ -7,8 +7,8 @@
         <w:rPr>
           <w:smallCaps w:val="0"/>
           <w:spacing w:val="0"/>
-          <w:sz w:val="20"/>
-          <w:szCs w:val="20"/>
+          <w:sz w:val="22"/>
+          <w:szCs w:val="22"/>
         </w:rPr>
         <w:id w:val="-919095295"/>
         <w:docPartObj>
@@ -26,9 +26,24 @@
         <w:p>
           <w:pPr>
             <w:pStyle w:val="Titolosommario"/>
+            <w:rPr>
+              <w:sz w:val="36"/>
+              <w:szCs w:val="36"/>
+            </w:rPr>
           </w:pPr>
           <w:r>
-            <w:t>Sommario</w:t>
+            <w:rPr>
+              <w:sz w:val="36"/>
+              <w:szCs w:val="36"/>
+            </w:rPr>
+            <w:t>S</w:t>
+          </w:r>
+          <w:r>
+            <w:rPr>
+              <w:sz w:val="36"/>
+              <w:szCs w:val="36"/>
+            </w:rPr>
+            <w:t>ummary</w:t>
           </w:r>
         </w:p>
         <w:p>
@@ -39,18 +54,35 @@
             </w:tabs>
             <w:rPr>
               <w:noProof/>
+              <w:kern w:val="2"/>
+              <w:sz w:val="24"/>
+              <w:szCs w:val="24"/>
+              <w:lang w:eastAsia="it-IT"/>
+              <w14:ligatures w14:val="standardContextual"/>
             </w:rPr>
           </w:pPr>
           <w:r>
+            <w:rPr>
+              <w:sz w:val="22"/>
+              <w:szCs w:val="22"/>
+            </w:rPr>
             <w:fldChar w:fldCharType="begin"/>
           </w:r>
           <w:r>
+            <w:rPr>
+              <w:sz w:val="22"/>
+              <w:szCs w:val="22"/>
+            </w:rPr>
             <w:instrText xml:space="preserve"> TOC \o "1-3" \h \z \u </w:instrText>
           </w:r>
           <w:r>
+            <w:rPr>
+              <w:sz w:val="22"/>
+              <w:szCs w:val="22"/>
+            </w:rPr>
             <w:fldChar w:fldCharType="separate"/>
           </w:r>
-          <w:hyperlink w:anchor="_Toc152012337" w:history="1">
+          <w:hyperlink w:anchor="_Toc153990056" w:history="1">
             <w:r>
               <w:rPr>
                 <w:rStyle w:val="Collegamentoipertestuale"/>
@@ -78,7 +110,7 @@
                 <w:noProof/>
                 <w:webHidden/>
               </w:rPr>
-              <w:instrText xml:space="preserve"> PAGEREF _Toc152012337 \h </w:instrText>
+              <w:instrText xml:space="preserve"> PAGEREF _Toc153990056 \h </w:instrText>
             </w:r>
             <w:r>
               <w:rPr>
@@ -117,9 +149,14 @@
             </w:tabs>
             <w:rPr>
               <w:noProof/>
+              <w:kern w:val="2"/>
+              <w:sz w:val="24"/>
+              <w:szCs w:val="24"/>
+              <w:lang w:eastAsia="it-IT"/>
+              <w14:ligatures w14:val="standardContextual"/>
             </w:rPr>
           </w:pPr>
-          <w:hyperlink w:anchor="_Toc152012338" w:history="1">
+          <w:hyperlink w:anchor="_Toc153990057" w:history="1">
             <w:r>
               <w:rPr>
                 <w:rStyle w:val="Collegamentoipertestuale"/>
@@ -147,7 +184,7 @@
                 <w:noProof/>
                 <w:webHidden/>
               </w:rPr>
-              <w:instrText xml:space="preserve"> PAGEREF _Toc152012338 \h </w:instrText>
+              <w:instrText xml:space="preserve"> PAGEREF _Toc153990057 \h </w:instrText>
             </w:r>
             <w:r>
               <w:rPr>
@@ -179,10 +216,93 @@
           </w:hyperlink>
         </w:p>
         <w:p>
+          <w:pPr>
+            <w:pStyle w:val="Sommario1"/>
+            <w:tabs>
+              <w:tab w:val="right" w:leader="dot" w:pos="9628"/>
+            </w:tabs>
+            <w:rPr>
+              <w:noProof/>
+              <w:kern w:val="2"/>
+              <w:sz w:val="24"/>
+              <w:szCs w:val="24"/>
+              <w:lang w:eastAsia="it-IT"/>
+              <w14:ligatures w14:val="standardContextual"/>
+            </w:rPr>
+          </w:pPr>
+          <w:hyperlink w:anchor="_Toc153990058" w:history="1">
+            <w:r>
+              <w:rPr>
+                <w:rStyle w:val="Collegamentoipertestuale"/>
+                <w:rFonts w:eastAsiaTheme="majorEastAsia"/>
+                <w:noProof/>
+                <w:lang w:val="en-US"/>
+              </w:rPr>
+              <w:t>What to do for the project</w:t>
+            </w:r>
+            <w:r>
+              <w:rPr>
+                <w:noProof/>
+                <w:webHidden/>
+              </w:rPr>
+              <w:tab/>
+            </w:r>
+            <w:r>
+              <w:rPr>
+                <w:noProof/>
+                <w:webHidden/>
+              </w:rPr>
+              <w:fldChar w:fldCharType="begin"/>
+            </w:r>
+            <w:r>
+              <w:rPr>
+                <w:noProof/>
+                <w:webHidden/>
+              </w:rPr>
+              <w:instrText xml:space="preserve"> PAGEREF _Toc153990058 \h </w:instrText>
+            </w:r>
+            <w:r>
+              <w:rPr>
+                <w:noProof/>
+                <w:webHidden/>
+              </w:rPr>
+            </w:r>
+            <w:r>
+              <w:rPr>
+                <w:noProof/>
+                <w:webHidden/>
+              </w:rPr>
+              <w:fldChar w:fldCharType="separate"/>
+            </w:r>
+            <w:r>
+              <w:rPr>
+                <w:noProof/>
+                <w:webHidden/>
+              </w:rPr>
+              <w:t>9</w:t>
+            </w:r>
+            <w:r>
+              <w:rPr>
+                <w:noProof/>
+                <w:webHidden/>
+              </w:rPr>
+              <w:fldChar w:fldCharType="end"/>
+            </w:r>
+          </w:hyperlink>
+        </w:p>
+        <w:p>
+          <w:pPr>
+            <w:rPr>
+              <w:sz w:val="22"/>
+              <w:szCs w:val="22"/>
+            </w:rPr>
+          </w:pPr>
           <w:r>
             <w:rPr>
               <w:b/>
               <w:bCs/>
+              <w:sz w:val="22"/>
+              <w:szCs w:val="22"/>
             </w:rPr>
             <w:fldChar w:fldCharType="end"/>
           </w:r>
@@ -192,11 +312,15 @@
     <w:p>
       <w:pPr>
         <w:rPr>
-          <w:lang w:val="en-US"/>
-        </w:rPr>
-      </w:pPr>
-      <w:r>
-        <w:rPr>
+          <w:sz w:val="22"/>
+          <w:szCs w:val="22"/>
+          <w:lang w:val="en-US"/>
+        </w:rPr>
+      </w:pPr>
+      <w:r>
+        <w:rPr>
+          <w:sz w:val="22"/>
+          <w:szCs w:val="22"/>
           <w:lang w:val="en-US"/>
         </w:rPr>
         <w:br w:type="page"/>
@@ -207,12 +331,16 @@
         <w:pStyle w:val="Titolo1"/>
         <w:jc w:val="center"/>
         <w:rPr>
-          <w:lang w:val="en-US"/>
-        </w:rPr>
-      </w:pPr>
-      <w:bookmarkStart w:id="0" w:name="_Toc152012337"/>
-      <w:r>
-        <w:rPr>
+          <w:sz w:val="36"/>
+          <w:szCs w:val="36"/>
+          <w:lang w:val="en-US"/>
+        </w:rPr>
+      </w:pPr>
+      <w:bookmarkStart w:id="0" w:name="_Toc153990056"/>
+      <w:r>
+        <w:rPr>
+          <w:sz w:val="36"/>
+          <w:szCs w:val="36"/>
           <w:lang w:val="en-US"/>
         </w:rPr>
         <w:lastRenderedPageBreak/>
@@ -223,6 +351,8 @@
     <w:p>
       <w:pPr>
         <w:rPr>
+          <w:sz w:val="22"/>
+          <w:szCs w:val="22"/>
           <w:lang w:val="en-US"/>
         </w:rPr>
       </w:pPr>
@@ -235,26 +365,26 @@
           <w:numId w:val="5"/>
         </w:numPr>
         <w:rPr>
-          <w:lang w:val="en-US"/>
-        </w:rPr>
-      </w:pPr>
-      <w:r>
-        <w:rPr>
-          <w:lang w:val="en-US"/>
-        </w:rPr>
-        <w:t>The project is valuable t</w:t>
-      </w:r>
-      <w:r>
-        <w:rPr>
-          <w:lang w:val="en-US"/>
-        </w:rPr>
-        <w:t>wo credits of this course</w:t>
-      </w:r>
-    </w:p>
-    <w:p>
-      <w:pPr>
-        <w:pStyle w:val="Paragrafoelenco"/>
-        <w:rPr>
+          <w:sz w:val="22"/>
+          <w:szCs w:val="22"/>
+          <w:lang w:val="en-US"/>
+        </w:rPr>
+      </w:pPr>
+      <w:r>
+        <w:rPr>
+          <w:sz w:val="22"/>
+          <w:szCs w:val="22"/>
+          <w:lang w:val="en-US"/>
+        </w:rPr>
+        <w:t>The project is valuable two credits of this course</w:t>
+      </w:r>
+    </w:p>
+    <w:p>
+      <w:pPr>
+        <w:pStyle w:val="Paragrafoelenco"/>
+        <w:rPr>
+          <w:sz w:val="22"/>
+          <w:szCs w:val="22"/>
           <w:lang w:val="en-US"/>
         </w:rPr>
       </w:pPr>
@@ -267,11 +397,15 @@
           <w:numId w:val="5"/>
         </w:numPr>
         <w:rPr>
-          <w:lang w:val="en-US"/>
-        </w:rPr>
-      </w:pPr>
-      <w:r>
-        <w:rPr>
+          <w:sz w:val="22"/>
+          <w:szCs w:val="22"/>
+          <w:lang w:val="en-US"/>
+        </w:rPr>
+      </w:pPr>
+      <w:r>
+        <w:rPr>
+          <w:sz w:val="22"/>
+          <w:szCs w:val="22"/>
           <w:lang w:val="en-US"/>
         </w:rPr>
         <w:t>The project can be on any possible theme, if considered by Palazzi interesting enough</w:t>
@@ -281,6 +415,8 @@
       <w:pPr>
         <w:pStyle w:val="Paragrafoelenco"/>
         <w:rPr>
+          <w:sz w:val="22"/>
+          <w:szCs w:val="22"/>
           <w:lang w:val="en-US"/>
         </w:rPr>
       </w:pPr>
@@ -293,11 +429,15 @@
           <w:numId w:val="5"/>
         </w:numPr>
         <w:rPr>
-          <w:lang w:val="en-US"/>
-        </w:rPr>
-      </w:pPr>
-      <w:r>
-        <w:rPr>
+          <w:sz w:val="22"/>
+          <w:szCs w:val="22"/>
+          <w:lang w:val="en-US"/>
+        </w:rPr>
+      </w:pPr>
+      <w:r>
+        <w:rPr>
+          <w:sz w:val="22"/>
+          <w:szCs w:val="22"/>
           <w:lang w:val="en-US"/>
         </w:rPr>
         <w:t>If big enough, the project can be united with Mobile Programming and Multimedia (it will go on second semester instead of first one), then creating a paper for the Mobile Programming course which will be good for the two credits of the project here</w:t>
@@ -307,18 +447,24 @@
       <w:pPr>
         <w:pStyle w:val="Paragrafoelenco"/>
         <w:rPr>
-          <w:lang w:val="en-US"/>
-        </w:rPr>
-      </w:pPr>
-    </w:p>
-    <w:p>
-      <w:pPr>
-        <w:rPr>
-          <w:lang w:val="en-US"/>
-        </w:rPr>
-      </w:pPr>
-      <w:r>
-        <w:rPr>
+          <w:sz w:val="22"/>
+          <w:szCs w:val="22"/>
+          <w:lang w:val="en-US"/>
+        </w:rPr>
+      </w:pPr>
+    </w:p>
+    <w:p>
+      <w:pPr>
+        <w:rPr>
+          <w:sz w:val="22"/>
+          <w:szCs w:val="22"/>
+          <w:lang w:val="en-US"/>
+        </w:rPr>
+      </w:pPr>
+      <w:r>
+        <w:rPr>
+          <w:sz w:val="22"/>
+          <w:szCs w:val="22"/>
           <w:lang w:val="en-US"/>
         </w:rPr>
         <w:br w:type="page"/>
@@ -329,12 +475,16 @@
         <w:pStyle w:val="Titolo1"/>
         <w:jc w:val="center"/>
         <w:rPr>
-          <w:lang w:val="en-US"/>
-        </w:rPr>
-      </w:pPr>
-      <w:bookmarkStart w:id="1" w:name="_Toc152012338"/>
-      <w:r>
-        <w:rPr>
+          <w:sz w:val="36"/>
+          <w:szCs w:val="36"/>
+          <w:lang w:val="en-US"/>
+        </w:rPr>
+      </w:pPr>
+      <w:bookmarkStart w:id="1" w:name="_Toc153990057"/>
+      <w:r>
+        <w:rPr>
+          <w:sz w:val="36"/>
+          <w:szCs w:val="36"/>
           <w:lang w:val="en-US"/>
         </w:rPr>
         <w:lastRenderedPageBreak/>
@@ -345,12 +495,16 @@
     <w:p>
       <w:pPr>
         <w:rPr>
+          <w:sz w:val="22"/>
+          <w:szCs w:val="22"/>
           <w:lang w:val="en-US"/>
         </w:rPr>
       </w:pPr>
       <w:r>
         <w:rPr>
           <w:noProof/>
+          <w:sz w:val="22"/>
+          <w:szCs w:val="22"/>
           <w:lang w:val="en-US"/>
         </w:rPr>
         <w:drawing>
@@ -406,6 +560,8 @@
       <w:r>
         <w:rPr>
           <w:noProof/>
+          <w:sz w:val="22"/>
+          <w:szCs w:val="22"/>
           <w:lang w:val="en-US"/>
         </w:rPr>
         <w:drawing>
@@ -460,12 +616,16 @@
       </w:r>
       <w:r>
         <w:rPr>
+          <w:sz w:val="22"/>
+          <w:szCs w:val="22"/>
           <w:lang w:val="en-US"/>
         </w:rPr>
         <w:t xml:space="preserve">The first example is shown is </w:t>
       </w:r>
       <w:r>
         <w:rPr>
+          <w:sz w:val="22"/>
+          <w:szCs w:val="22"/>
           <w:u w:val="single"/>
           <w:lang w:val="en-US"/>
         </w:rPr>
@@ -473,38 +633,18 @@
       </w:r>
       <w:r>
         <w:rPr>
-          <w:lang w:val="en-US"/>
-        </w:rPr>
-        <w:t xml:space="preserve">, which is a </w:t>
-      </w:r>
-      <w:r>
-        <w:rPr>
-          <w:lang w:val="en-US"/>
-        </w:rPr>
-        <w:t>delay tolerant, proximity based, P2P application for file sharing among smartphones</w:t>
-      </w:r>
-      <w:r>
-        <w:rPr>
-          <w:lang w:val="en-US"/>
-        </w:rPr>
-        <w:t xml:space="preserve">. </w:t>
-      </w:r>
-      <w:r>
-        <w:rPr>
-          <w:lang w:val="en-US"/>
-        </w:rPr>
-        <w:t>Phones in proximity may exchange files or assign file retrieval task (“please find this file for me so that you can give it back to me tomorrow”)</w:t>
-      </w:r>
-      <w:r>
-        <w:rPr>
-          <w:lang w:val="en-US"/>
-        </w:rPr>
-        <w:t xml:space="preserve">. This was made inside urban area networks. Project reference is </w:t>
+          <w:sz w:val="22"/>
+          <w:szCs w:val="22"/>
+          <w:lang w:val="en-US"/>
+        </w:rPr>
+        <w:t xml:space="preserve">, which is a delay tolerant, proximity based, P2P application for file sharing among smartphones. Phones in proximity may exchange files or assign file retrieval task (“please find this file for me so that you can give it back to me tomorrow”). This was made inside urban area networks. Project reference is </w:t>
       </w:r>
       <w:hyperlink r:id="rId8" w:history="1">
         <w:r>
           <w:rPr>
             <w:rStyle w:val="Collegamentoipertestuale"/>
+            <w:sz w:val="22"/>
+            <w:szCs w:val="22"/>
             <w:lang w:val="en-US"/>
           </w:rPr>
           <w:t>here</w:t>
@@ -512,6 +652,8 @@
       </w:hyperlink>
       <w:r>
         <w:rPr>
+          <w:sz w:val="22"/>
+          <w:szCs w:val="22"/>
           <w:lang w:val="en-US"/>
         </w:rPr>
         <w:t>.</w:t>
@@ -520,24 +662,41 @@
     <w:p>
       <w:pPr>
         <w:rPr>
-          <w:lang w:val="en-US"/>
-        </w:rPr>
-      </w:pPr>
-    </w:p>
-    <w:p>
-      <w:pPr>
-        <w:rPr>
-          <w:lang w:val="en-US"/>
-        </w:rPr>
-      </w:pPr>
-      <w:r>
-        <w:rPr>
+          <w:sz w:val="22"/>
+          <w:szCs w:val="22"/>
+          <w:lang w:val="en-US"/>
+        </w:rPr>
+      </w:pPr>
+    </w:p>
+    <w:p>
+      <w:pPr>
+        <w:rPr>
+          <w:sz w:val="22"/>
+          <w:szCs w:val="22"/>
+          <w:lang w:val="en-US"/>
+        </w:rPr>
+      </w:pPr>
+    </w:p>
+    <w:p>
+      <w:pPr>
+        <w:rPr>
+          <w:sz w:val="22"/>
+          <w:szCs w:val="22"/>
+          <w:lang w:val="en-US"/>
+        </w:rPr>
+      </w:pPr>
+      <w:r>
+        <w:rPr>
+          <w:sz w:val="22"/>
+          <w:szCs w:val="22"/>
           <w:lang w:val="en-US"/>
         </w:rPr>
         <w:t xml:space="preserve">The second one is </w:t>
       </w:r>
       <w:r>
         <w:rPr>
+          <w:sz w:val="22"/>
+          <w:szCs w:val="22"/>
           <w:u w:val="single"/>
           <w:lang w:val="en-US"/>
         </w:rPr>
@@ -545,26 +704,18 @@
       </w:r>
       <w:r>
         <w:rPr>
-          <w:lang w:val="en-US"/>
-        </w:rPr>
-        <w:t xml:space="preserve">, finding the best possible path in a town (by all means, like </w:t>
-      </w:r>
-      <w:r>
-        <w:rPr>
-          <w:lang w:val="en-US"/>
-        </w:rPr>
-        <w:t>(by car, public transportation, on foot)</w:t>
-      </w:r>
-      <w:r>
-        <w:rPr>
-          <w:lang w:val="en-US"/>
-        </w:rPr>
-        <w:t xml:space="preserve">. In this case, we talk about accessible paths, with no ramps/curbs (wheelchairs) or no acoustic traffic light (blind people). Reference of project </w:t>
+          <w:sz w:val="22"/>
+          <w:szCs w:val="22"/>
+          <w:lang w:val="en-US"/>
+        </w:rPr>
+        <w:t xml:space="preserve">, finding the best possible path in a town (by all means, like (by car, public transportation, on foot). In this case, we talk about accessible paths, with no ramps/curbs (wheelchairs) or no acoustic traffic light (blind people). Reference of project </w:t>
       </w:r>
       <w:hyperlink r:id="rId9" w:history="1">
         <w:r>
           <w:rPr>
             <w:rStyle w:val="Collegamentoipertestuale"/>
+            <w:sz w:val="22"/>
+            <w:szCs w:val="22"/>
             <w:lang w:val="en-US"/>
           </w:rPr>
           <w:t>here</w:t>
@@ -572,6 +723,8 @@
       </w:hyperlink>
       <w:r>
         <w:rPr>
+          <w:sz w:val="22"/>
+          <w:szCs w:val="22"/>
           <w:lang w:val="en-US"/>
         </w:rPr>
         <w:t xml:space="preserve">. There is the automatical detection of crossroads and acoustic signals, over the following context: </w:t>
@@ -585,11 +738,15 @@
           <w:numId w:val="2"/>
         </w:numPr>
         <w:rPr>
-          <w:lang w:val="en-US"/>
-        </w:rPr>
-      </w:pPr>
-      <w:r>
-        <w:rPr>
+          <w:sz w:val="22"/>
+          <w:szCs w:val="22"/>
+          <w:lang w:val="en-US"/>
+        </w:rPr>
+      </w:pPr>
+      <w:r>
+        <w:rPr>
+          <w:sz w:val="22"/>
+          <w:szCs w:val="22"/>
           <w:lang w:val="en-US"/>
         </w:rPr>
         <w:t>During the day, several days per week, a person does the same path over and over again</w:t>
@@ -603,11 +760,15 @@
           <w:numId w:val="2"/>
         </w:numPr>
         <w:rPr>
-          <w:lang w:val="en-US"/>
-        </w:rPr>
-      </w:pPr>
-      <w:r>
-        <w:rPr>
+          <w:sz w:val="22"/>
+          <w:szCs w:val="22"/>
+          <w:lang w:val="en-US"/>
+        </w:rPr>
+      </w:pPr>
+      <w:r>
+        <w:rPr>
+          <w:sz w:val="22"/>
+          <w:szCs w:val="22"/>
           <w:lang w:val="en-US"/>
         </w:rPr>
         <w:t>To go to work, or to the grocery store, or to school, etc.</w:t>
@@ -621,11 +782,15 @@
           <w:numId w:val="2"/>
         </w:numPr>
         <w:rPr>
-          <w:lang w:val="en-US"/>
-        </w:rPr>
-      </w:pPr>
-      <w:r>
-        <w:rPr>
+          <w:sz w:val="22"/>
+          <w:szCs w:val="22"/>
+          <w:lang w:val="en-US"/>
+        </w:rPr>
+      </w:pPr>
+      <w:r>
+        <w:rPr>
+          <w:sz w:val="22"/>
+          <w:szCs w:val="22"/>
           <w:lang w:val="en-US"/>
         </w:rPr>
         <w:t>This person (especially commuters) often meets the same people</w:t>
@@ -639,11 +804,15 @@
           <w:numId w:val="2"/>
         </w:numPr>
         <w:rPr>
-          <w:lang w:val="en-US"/>
-        </w:rPr>
-      </w:pPr>
-      <w:r>
-        <w:rPr>
+          <w:sz w:val="22"/>
+          <w:szCs w:val="22"/>
+          <w:lang w:val="en-US"/>
+        </w:rPr>
+      </w:pPr>
+      <w:r>
+        <w:rPr>
+          <w:sz w:val="22"/>
+          <w:szCs w:val="22"/>
           <w:lang w:val="en-US"/>
         </w:rPr>
         <w:t>Created an app for mobile phones:</w:t>
@@ -657,11 +826,15 @@
           <w:numId w:val="2"/>
         </w:numPr>
         <w:rPr>
-          <w:lang w:val="en-US"/>
-        </w:rPr>
-      </w:pPr>
-      <w:r>
-        <w:rPr>
+          <w:sz w:val="22"/>
+          <w:szCs w:val="22"/>
+          <w:lang w:val="en-US"/>
+        </w:rPr>
+      </w:pPr>
+      <w:r>
+        <w:rPr>
+          <w:sz w:val="22"/>
+          <w:szCs w:val="22"/>
           <w:lang w:val="en-US"/>
         </w:rPr>
         <w:t>Identifies repeated paths</w:t>
@@ -675,26 +848,18 @@
           <w:numId w:val="2"/>
         </w:numPr>
         <w:rPr>
-          <w:lang w:val="en-US"/>
-        </w:rPr>
-      </w:pPr>
-      <w:r>
-        <w:rPr>
-          <w:lang w:val="en-US"/>
-        </w:rPr>
-        <w:t>Using proximity</w:t>
-      </w:r>
-      <w:r>
-        <w:rPr>
-          <w:lang w:val="en-US"/>
-        </w:rPr>
-        <w:t>-</w:t>
-      </w:r>
-      <w:r>
-        <w:rPr>
-          <w:lang w:val="en-US"/>
-        </w:rPr>
-        <w:t>based connections (Bluetooth?, wifi?) allows to detect users met during this repeated</w:t>
+          <w:sz w:val="22"/>
+          <w:szCs w:val="22"/>
+          <w:lang w:val="en-US"/>
+        </w:rPr>
+      </w:pPr>
+      <w:r>
+        <w:rPr>
+          <w:sz w:val="22"/>
+          <w:szCs w:val="22"/>
+          <w:lang w:val="en-US"/>
+        </w:rPr>
+        <w:t>Using proximity-based connections (Bluetooth?, wifi?) allows to detect users met during this repeated</w:t>
       </w:r>
     </w:p>
     <w:p>
@@ -705,11 +870,15 @@
           <w:numId w:val="2"/>
         </w:numPr>
         <w:rPr>
-          <w:lang w:val="en-US"/>
-        </w:rPr>
-      </w:pPr>
-      <w:r>
-        <w:rPr>
+          <w:sz w:val="22"/>
+          <w:szCs w:val="22"/>
+          <w:lang w:val="en-US"/>
+        </w:rPr>
+      </w:pPr>
+      <w:r>
+        <w:rPr>
+          <w:sz w:val="22"/>
+          <w:szCs w:val="22"/>
           <w:lang w:val="en-US"/>
         </w:rPr>
         <w:t>Allows to contact people that do the same path</w:t>
@@ -723,11 +892,15 @@
           <w:numId w:val="2"/>
         </w:numPr>
         <w:rPr>
-          <w:lang w:val="en-US"/>
-        </w:rPr>
-      </w:pPr>
-      <w:r>
-        <w:rPr>
+          <w:sz w:val="22"/>
+          <w:szCs w:val="22"/>
+          <w:lang w:val="en-US"/>
+        </w:rPr>
+      </w:pPr>
+      <w:r>
+        <w:rPr>
+          <w:sz w:val="22"/>
+          <w:szCs w:val="22"/>
           <w:lang w:val="en-US"/>
         </w:rPr>
         <w:t>Upload repeated paths into a server to let the server know that it is a desirable path for similar users (e.g., a person on a wheelchair, someone with heels or a stroller, etc.)</w:t>
@@ -736,11 +909,15 @@
     <w:p>
       <w:pPr>
         <w:rPr>
-          <w:lang w:val="en-US"/>
-        </w:rPr>
-      </w:pPr>
-      <w:r>
-        <w:rPr>
+          <w:sz w:val="22"/>
+          <w:szCs w:val="22"/>
+          <w:lang w:val="en-US"/>
+        </w:rPr>
+      </w:pPr>
+      <w:r>
+        <w:rPr>
+          <w:sz w:val="22"/>
+          <w:szCs w:val="22"/>
           <w:lang w:val="en-US"/>
         </w:rPr>
         <w:t>Moving on:</w:t>
@@ -754,11 +931,15 @@
           <w:numId w:val="2"/>
         </w:numPr>
         <w:rPr>
-          <w:lang w:val="en-US"/>
-        </w:rPr>
-      </w:pPr>
-      <w:r>
-        <w:rPr>
+          <w:sz w:val="22"/>
+          <w:szCs w:val="22"/>
+          <w:lang w:val="en-US"/>
+        </w:rPr>
+      </w:pPr>
+      <w:r>
+        <w:rPr>
+          <w:sz w:val="22"/>
+          <w:szCs w:val="22"/>
           <w:lang w:val="en-US"/>
         </w:rPr>
         <w:t xml:space="preserve">There is also a project about Road Crossing Recognition through Accelerometer, enriching Web Squared and giving maps with points that can be accessible and recognized. Reference </w:t>
@@ -767,6 +948,8 @@
         <w:r>
           <w:rPr>
             <w:rStyle w:val="Collegamentoipertestuale"/>
+            <w:sz w:val="22"/>
+            <w:szCs w:val="22"/>
             <w:lang w:val="en-US"/>
           </w:rPr>
           <w:t>here</w:t>
@@ -774,6 +957,8 @@
       </w:hyperlink>
       <w:r>
         <w:rPr>
+          <w:sz w:val="22"/>
+          <w:szCs w:val="22"/>
           <w:lang w:val="en-US"/>
         </w:rPr>
         <w:t>.</w:t>
@@ -783,6 +968,8 @@
       <w:pPr>
         <w:pStyle w:val="Paragrafoelenco"/>
         <w:rPr>
+          <w:sz w:val="22"/>
+          <w:szCs w:val="22"/>
           <w:lang w:val="en-US"/>
         </w:rPr>
       </w:pPr>
@@ -795,11 +982,15 @@
           <w:numId w:val="2"/>
         </w:numPr>
         <w:rPr>
-          <w:lang w:val="en-US"/>
-        </w:rPr>
-      </w:pPr>
-      <w:r>
-        <w:rPr>
+          <w:sz w:val="22"/>
+          <w:szCs w:val="22"/>
+          <w:lang w:val="en-US"/>
+        </w:rPr>
+      </w:pPr>
+      <w:r>
+        <w:rPr>
+          <w:sz w:val="22"/>
+          <w:szCs w:val="22"/>
           <w:lang w:val="en-US"/>
         </w:rPr>
         <w:t xml:space="preserve">Again, a project via the use of sensor, catching data and analyzing it via interconnected devices, with Web Squared. Reference </w:t>
@@ -808,6 +999,8 @@
         <w:r>
           <w:rPr>
             <w:rStyle w:val="Collegamentoipertestuale"/>
+            <w:sz w:val="22"/>
+            <w:szCs w:val="22"/>
             <w:lang w:val="en-US"/>
           </w:rPr>
           <w:t>here</w:t>
@@ -815,6 +1008,8 @@
       </w:hyperlink>
       <w:r>
         <w:rPr>
+          <w:sz w:val="22"/>
+          <w:szCs w:val="22"/>
           <w:lang w:val="en-US"/>
         </w:rPr>
         <w:t>.</w:t>
@@ -824,6 +1019,8 @@
       <w:pPr>
         <w:pStyle w:val="Paragrafoelenco"/>
         <w:rPr>
+          <w:sz w:val="22"/>
+          <w:szCs w:val="22"/>
           <w:lang w:val="en-US"/>
         </w:rPr>
       </w:pPr>
@@ -836,11 +1033,15 @@
           <w:numId w:val="2"/>
         </w:numPr>
         <w:rPr>
-          <w:lang w:val="en-US"/>
-        </w:rPr>
-      </w:pPr>
-      <w:r>
-        <w:rPr>
+          <w:sz w:val="22"/>
+          <w:szCs w:val="22"/>
+          <w:lang w:val="en-US"/>
+        </w:rPr>
+      </w:pPr>
+      <w:r>
+        <w:rPr>
+          <w:sz w:val="22"/>
+          <w:szCs w:val="22"/>
           <w:lang w:val="en-US"/>
         </w:rPr>
         <w:t>Then, the node detection at a wireless range level (</w:t>
@@ -849,12 +1050,16 @@
         <w:rPr>
           <w:i/>
           <w:iCs/>
+          <w:sz w:val="22"/>
+          <w:szCs w:val="22"/>
           <w:lang w:val="en-US"/>
         </w:rPr>
         <w:t>Project Node Detection</w:t>
       </w:r>
       <w:r>
         <w:rPr>
+          <w:sz w:val="22"/>
+          <w:szCs w:val="22"/>
           <w:lang w:val="en-US"/>
         </w:rPr>
         <w:t xml:space="preserve">). Reference </w:t>
@@ -863,6 +1068,8 @@
         <w:r>
           <w:rPr>
             <w:rStyle w:val="Collegamentoipertestuale"/>
+            <w:sz w:val="22"/>
+            <w:szCs w:val="22"/>
             <w:lang w:val="en-US"/>
           </w:rPr>
           <w:t>here</w:t>
@@ -870,6 +1077,8 @@
       </w:hyperlink>
       <w:r>
         <w:rPr>
+          <w:sz w:val="22"/>
+          <w:szCs w:val="22"/>
           <w:lang w:val="en-US"/>
         </w:rPr>
         <w:t xml:space="preserve">. </w:t>
@@ -879,6 +1088,8 @@
       <w:pPr>
         <w:pStyle w:val="Paragrafoelenco"/>
         <w:rPr>
+          <w:sz w:val="22"/>
+          <w:szCs w:val="22"/>
           <w:lang w:val="en-US"/>
         </w:rPr>
       </w:pPr>
@@ -891,6 +1102,8 @@
           <w:numId w:val="2"/>
         </w:numPr>
         <w:rPr>
+          <w:sz w:val="22"/>
+          <w:szCs w:val="22"/>
           <w:lang w:val="en-US"/>
         </w:rPr>
       </w:pPr>
@@ -898,12 +1111,16 @@
         <w:rPr>
           <w:i/>
           <w:iCs/>
+          <w:sz w:val="22"/>
+          <w:szCs w:val="22"/>
           <w:lang w:val="en-US"/>
         </w:rPr>
         <w:t>Evaluation of DTN on Android phones</w:t>
       </w:r>
       <w:r>
         <w:rPr>
+          <w:sz w:val="22"/>
+          <w:szCs w:val="22"/>
           <w:lang w:val="en-US"/>
         </w:rPr>
         <w:t xml:space="preserve">, creating a network fault-tolerant even without connectivity for mobile phones. Reference </w:t>
@@ -912,6 +1129,8 @@
         <w:r>
           <w:rPr>
             <w:rStyle w:val="Collegamentoipertestuale"/>
+            <w:sz w:val="22"/>
+            <w:szCs w:val="22"/>
             <w:lang w:val="en-US"/>
           </w:rPr>
           <w:t>here</w:t>
@@ -919,6 +1138,8 @@
       </w:hyperlink>
       <w:r>
         <w:rPr>
+          <w:sz w:val="22"/>
+          <w:szCs w:val="22"/>
           <w:lang w:val="en-US"/>
         </w:rPr>
         <w:t>.</w:t>
@@ -928,6 +1149,8 @@
       <w:pPr>
         <w:pStyle w:val="Paragrafoelenco"/>
         <w:rPr>
+          <w:sz w:val="22"/>
+          <w:szCs w:val="22"/>
           <w:lang w:val="en-US"/>
         </w:rPr>
       </w:pPr>
@@ -937,6 +1160,8 @@
         <w:rPr>
           <w:i/>
           <w:iCs/>
+          <w:sz w:val="22"/>
+          <w:szCs w:val="22"/>
           <w:lang w:val="en-US"/>
         </w:rPr>
       </w:pPr>
@@ -944,6 +1169,8 @@
         <w:rPr>
           <w:i/>
           <w:iCs/>
+          <w:sz w:val="22"/>
+          <w:szCs w:val="22"/>
           <w:lang w:val="en-US"/>
         </w:rPr>
         <w:br w:type="page"/>
@@ -959,6 +1186,8 @@
         <w:rPr>
           <w:i/>
           <w:iCs/>
+          <w:sz w:val="22"/>
+          <w:szCs w:val="22"/>
           <w:lang w:val="en-US"/>
         </w:rPr>
       </w:pPr>
@@ -966,6 +1195,8 @@
         <w:rPr>
           <w:i/>
           <w:iCs/>
+          <w:sz w:val="22"/>
+          <w:szCs w:val="22"/>
           <w:lang w:val="en-US"/>
         </w:rPr>
         <w:lastRenderedPageBreak/>
@@ -980,11 +1211,15 @@
           <w:numId w:val="2"/>
         </w:numPr>
         <w:rPr>
-          <w:lang w:val="en-US"/>
-        </w:rPr>
-      </w:pPr>
-      <w:r>
-        <w:rPr>
+          <w:sz w:val="22"/>
+          <w:szCs w:val="22"/>
+          <w:lang w:val="en-US"/>
+        </w:rPr>
+      </w:pPr>
+      <w:r>
+        <w:rPr>
+          <w:sz w:val="22"/>
+          <w:szCs w:val="22"/>
           <w:lang w:val="en-US"/>
         </w:rPr>
         <w:t>Users are mobile</w:t>
@@ -998,11 +1233,15 @@
           <w:numId w:val="2"/>
         </w:numPr>
         <w:rPr>
-          <w:lang w:val="en-US"/>
-        </w:rPr>
-      </w:pPr>
-      <w:r>
-        <w:rPr>
+          <w:sz w:val="22"/>
+          <w:szCs w:val="22"/>
+          <w:lang w:val="en-US"/>
+        </w:rPr>
+      </w:pPr>
+      <w:r>
+        <w:rPr>
+          <w:sz w:val="22"/>
+          <w:szCs w:val="22"/>
           <w:lang w:val="en-US"/>
         </w:rPr>
         <w:t>Risk of disconnection</w:t>
@@ -1016,11 +1255,15 @@
           <w:numId w:val="2"/>
         </w:numPr>
         <w:rPr>
-          <w:lang w:val="en-US"/>
-        </w:rPr>
-      </w:pPr>
-      <w:r>
-        <w:rPr>
+          <w:sz w:val="22"/>
+          <w:szCs w:val="22"/>
+          <w:lang w:val="en-US"/>
+        </w:rPr>
+      </w:pPr>
+      <w:r>
+        <w:rPr>
+          <w:sz w:val="22"/>
+          <w:szCs w:val="22"/>
           <w:lang w:val="en-US"/>
         </w:rPr>
         <w:t>Possible impact on delays &amp; packet losses due to ad-hoc routing protocols and bandwidth fluctuation</w:t>
@@ -1034,11 +1277,15 @@
           <w:numId w:val="2"/>
         </w:numPr>
         <w:rPr>
-          <w:lang w:val="en-US"/>
-        </w:rPr>
-      </w:pPr>
-      <w:r>
-        <w:rPr>
+          <w:sz w:val="22"/>
+          <w:szCs w:val="22"/>
+          <w:lang w:val="en-US"/>
+        </w:rPr>
+      </w:pPr>
+      <w:r>
+        <w:rPr>
+          <w:sz w:val="22"/>
+          <w:szCs w:val="22"/>
           <w:lang w:val="en-US"/>
         </w:rPr>
         <w:t>Radio interfaces necessitate some energy consumption – Risk of node failure (could be dramatic in C/S architecture)</w:t>
@@ -1052,11 +1299,15 @@
           <w:numId w:val="2"/>
         </w:numPr>
         <w:rPr>
-          <w:lang w:val="en-US"/>
-        </w:rPr>
-      </w:pPr>
-      <w:r>
-        <w:rPr>
+          <w:sz w:val="22"/>
+          <w:szCs w:val="22"/>
+          <w:lang w:val="en-US"/>
+        </w:rPr>
+      </w:pPr>
+      <w:r>
+        <w:rPr>
+          <w:sz w:val="22"/>
+          <w:szCs w:val="22"/>
           <w:lang w:val="en-US"/>
         </w:rPr>
         <w:t>Need of new architecture for gaming over MANET</w:t>
@@ -1067,6 +1318,8 @@
         <w:pStyle w:val="Paragrafoelenco"/>
         <w:ind w:left="2160"/>
         <w:rPr>
+          <w:sz w:val="22"/>
+          <w:szCs w:val="22"/>
           <w:lang w:val="en-US"/>
         </w:rPr>
       </w:pPr>
@@ -1079,11 +1332,15 @@
           <w:numId w:val="2"/>
         </w:numPr>
         <w:rPr>
-          <w:lang w:val="en-US"/>
-        </w:rPr>
-      </w:pPr>
-      <w:r>
-        <w:rPr>
+          <w:sz w:val="22"/>
+          <w:szCs w:val="22"/>
+          <w:lang w:val="en-US"/>
+        </w:rPr>
+      </w:pPr>
+      <w:r>
+        <w:rPr>
+          <w:sz w:val="22"/>
+          <w:szCs w:val="22"/>
           <w:lang w:val="en-US"/>
         </w:rPr>
         <w:t>Other entertainment projects</w:t>
@@ -1097,11 +1354,15 @@
           <w:numId w:val="2"/>
         </w:numPr>
         <w:rPr>
-          <w:lang w:val="en-US"/>
-        </w:rPr>
-      </w:pPr>
-      <w:r>
-        <w:rPr>
+          <w:sz w:val="22"/>
+          <w:szCs w:val="22"/>
+          <w:lang w:val="en-US"/>
+        </w:rPr>
+      </w:pPr>
+      <w:r>
+        <w:rPr>
+          <w:sz w:val="22"/>
+          <w:szCs w:val="22"/>
           <w:lang w:val="en-US"/>
         </w:rPr>
         <w:t>Creation of a game for mobile devices (e.g., Android, iOS, etc.)</w:t>
@@ -1115,11 +1376,15 @@
           <w:numId w:val="2"/>
         </w:numPr>
         <w:rPr>
-          <w:lang w:val="en-US"/>
-        </w:rPr>
-      </w:pPr>
-      <w:r>
-        <w:rPr>
+          <w:sz w:val="22"/>
+          <w:szCs w:val="22"/>
+          <w:lang w:val="en-US"/>
+        </w:rPr>
+      </w:pPr>
+      <w:r>
+        <w:rPr>
+          <w:sz w:val="22"/>
+          <w:szCs w:val="22"/>
           <w:lang w:val="en-US"/>
         </w:rPr>
         <w:t>Even digital versions of old games</w:t>
@@ -1133,11 +1398,15 @@
           <w:numId w:val="2"/>
         </w:numPr>
         <w:rPr>
-          <w:lang w:val="en-US"/>
-        </w:rPr>
-      </w:pPr>
-      <w:r>
-        <w:rPr>
+          <w:sz w:val="22"/>
+          <w:szCs w:val="22"/>
+          <w:lang w:val="en-US"/>
+        </w:rPr>
+      </w:pPr>
+      <w:r>
+        <w:rPr>
+          <w:sz w:val="22"/>
+          <w:szCs w:val="22"/>
           <w:lang w:val="en-US"/>
         </w:rPr>
         <w:t>Creation of a mobile application for cultural heritage</w:t>
@@ -1151,11 +1420,15 @@
           <w:numId w:val="2"/>
         </w:numPr>
         <w:rPr>
-          <w:lang w:val="en-US"/>
-        </w:rPr>
-      </w:pPr>
-      <w:r>
-        <w:rPr>
+          <w:sz w:val="22"/>
+          <w:szCs w:val="22"/>
+          <w:lang w:val="en-US"/>
+        </w:rPr>
+      </w:pPr>
+      <w:r>
+        <w:rPr>
+          <w:sz w:val="22"/>
+          <w:szCs w:val="22"/>
           <w:lang w:val="en-US"/>
         </w:rPr>
         <w:t>Creation of any application for mobile devices (e.g., Android, iOS, etc.) that exploits Wi-Fi, Bluetooth or other connectivity means can be discussed</w:t>
@@ -1169,11 +1442,15 @@
           <w:numId w:val="2"/>
         </w:numPr>
         <w:rPr>
-          <w:lang w:val="en-US"/>
-        </w:rPr>
-      </w:pPr>
-      <w:r>
-        <w:rPr>
+          <w:sz w:val="22"/>
+          <w:szCs w:val="22"/>
+          <w:lang w:val="en-US"/>
+        </w:rPr>
+      </w:pPr>
+      <w:r>
+        <w:rPr>
+          <w:sz w:val="22"/>
+          <w:szCs w:val="22"/>
           <w:lang w:val="en-US"/>
         </w:rPr>
         <w:t>We have smartphones to lend if needed</w:t>
@@ -1182,11 +1459,15 @@
     <w:p>
       <w:pPr>
         <w:rPr>
-          <w:lang w:val="en-US"/>
-        </w:rPr>
-      </w:pPr>
-      <w:r>
-        <w:rPr>
+          <w:sz w:val="22"/>
+          <w:szCs w:val="22"/>
+          <w:lang w:val="en-US"/>
+        </w:rPr>
+      </w:pPr>
+      <w:r>
+        <w:rPr>
+          <w:sz w:val="22"/>
+          <w:szCs w:val="22"/>
           <w:lang w:val="en-US"/>
         </w:rPr>
         <w:t xml:space="preserve">There can be something very specific based on </w:t>
@@ -1195,12 +1476,16 @@
         <w:rPr>
           <w:i/>
           <w:iCs/>
+          <w:sz w:val="22"/>
+          <w:szCs w:val="22"/>
           <w:lang w:val="en-US"/>
         </w:rPr>
         <w:t>Drone Networks, Services and Applications</w:t>
       </w:r>
       <w:r>
         <w:rPr>
+          <w:sz w:val="22"/>
+          <w:szCs w:val="22"/>
           <w:lang w:val="en-US"/>
         </w:rPr>
         <w:t>. Ideas can be:</w:t>
@@ -1214,20 +1499,18 @@
           <w:numId w:val="2"/>
         </w:numPr>
         <w:rPr>
-          <w:lang w:val="en-US"/>
-        </w:rPr>
-      </w:pPr>
-      <w:r>
-        <w:rPr>
-          <w:lang w:val="en-US"/>
-        </w:rPr>
-        <w:t xml:space="preserve">Creation of software to manage </w:t>
-      </w:r>
-      <w:r>
-        <w:rPr>
-          <w:lang w:val="en-US"/>
-        </w:rPr>
-        <w:t>drones</w:t>
+          <w:sz w:val="22"/>
+          <w:szCs w:val="22"/>
+          <w:lang w:val="en-US"/>
+        </w:rPr>
+      </w:pPr>
+      <w:r>
+        <w:rPr>
+          <w:sz w:val="22"/>
+          <w:szCs w:val="22"/>
+          <w:lang w:val="en-US"/>
+        </w:rPr>
+        <w:t>Creation of software to manage drones</w:t>
       </w:r>
     </w:p>
     <w:p>
@@ -1238,11 +1521,15 @@
           <w:numId w:val="2"/>
         </w:numPr>
         <w:rPr>
-          <w:lang w:val="en-US"/>
-        </w:rPr>
-      </w:pPr>
-      <w:r>
-        <w:rPr>
+          <w:sz w:val="22"/>
+          <w:szCs w:val="22"/>
+          <w:lang w:val="en-US"/>
+        </w:rPr>
+      </w:pPr>
+      <w:r>
+        <w:rPr>
+          <w:sz w:val="22"/>
+          <w:szCs w:val="22"/>
           <w:lang w:val="en-US"/>
         </w:rPr>
         <w:t>Simulations to verify classic MANET protocols (2D topology) in DANETs (3D topology)</w:t>
@@ -1256,11 +1543,15 @@
           <w:numId w:val="2"/>
         </w:numPr>
         <w:rPr>
-          <w:lang w:val="en-US"/>
-        </w:rPr>
-      </w:pPr>
-      <w:r>
-        <w:rPr>
+          <w:sz w:val="22"/>
+          <w:szCs w:val="22"/>
+          <w:lang w:val="en-US"/>
+        </w:rPr>
+      </w:pPr>
+      <w:r>
+        <w:rPr>
+          <w:sz w:val="22"/>
+          <w:szCs w:val="22"/>
           <w:lang w:val="en-US"/>
         </w:rPr>
         <w:t>Survey/Analysis of drones in Agriculture 2.0 or Industry 4.0</w:t>
@@ -1269,11 +1560,15 @@
     <w:p>
       <w:pPr>
         <w:rPr>
-          <w:lang w:val="en-US"/>
-        </w:rPr>
-      </w:pPr>
-      <w:r>
-        <w:rPr>
+          <w:sz w:val="22"/>
+          <w:szCs w:val="22"/>
+          <w:lang w:val="en-US"/>
+        </w:rPr>
+      </w:pPr>
+      <w:r>
+        <w:rPr>
+          <w:sz w:val="22"/>
+          <w:szCs w:val="22"/>
           <w:lang w:val="en-US"/>
         </w:rPr>
         <w:t>Note: if the project is bigger than the class, it can count as credits for Other Training Activities or even for the Master Thesis if it’s particularly big.</w:t>
@@ -1282,11 +1577,15 @@
     <w:p>
       <w:pPr>
         <w:rPr>
-          <w:lang w:val="en-US"/>
-        </w:rPr>
-      </w:pPr>
-      <w:r>
-        <w:rPr>
+          <w:sz w:val="22"/>
+          <w:szCs w:val="22"/>
+          <w:lang w:val="en-US"/>
+        </w:rPr>
+      </w:pPr>
+      <w:r>
+        <w:rPr>
+          <w:sz w:val="22"/>
+          <w:szCs w:val="22"/>
           <w:lang w:val="en-US"/>
         </w:rPr>
         <w:t xml:space="preserve">A curious theme (already shown here somewhere) are the </w:t>
@@ -1295,12 +1594,16 @@
         <w:rPr>
           <w:i/>
           <w:iCs/>
+          <w:sz w:val="22"/>
+          <w:szCs w:val="22"/>
           <w:lang w:val="en-US"/>
         </w:rPr>
         <w:t>Mobile Ancient Games</w:t>
       </w:r>
       <w:r>
         <w:rPr>
+          <w:sz w:val="22"/>
+          <w:szCs w:val="22"/>
           <w:lang w:val="en-US"/>
         </w:rPr>
         <w:t xml:space="preserve">, implementing ancient games on smartphones/tablets. Another interesting theme can be the </w:t>
@@ -1309,12 +1612,16 @@
         <w:rPr>
           <w:i/>
           <w:iCs/>
+          <w:sz w:val="22"/>
+          <w:szCs w:val="22"/>
           <w:lang w:val="en-US"/>
         </w:rPr>
         <w:t>TCP Versions comparison</w:t>
       </w:r>
       <w:r>
         <w:rPr>
+          <w:sz w:val="22"/>
+          <w:szCs w:val="22"/>
           <w:lang w:val="en-US"/>
         </w:rPr>
         <w:t>:</w:t>
@@ -1323,26 +1630,18 @@
     <w:p>
       <w:pPr>
         <w:rPr>
-          <w:lang w:val="en-US"/>
-        </w:rPr>
-      </w:pPr>
-      <w:r>
-        <w:rPr>
-          <w:lang w:val="en-US"/>
-        </w:rPr>
-        <w:t xml:space="preserve">1. Real experiments with a particular configuration of the </w:t>
-      </w:r>
-      <w:r>
-        <w:rPr>
-          <w:lang w:val="en-US"/>
-        </w:rPr>
-        <w:t xml:space="preserve"> </w:t>
-      </w:r>
-      <w:r>
-        <w:rPr>
-          <w:lang w:val="en-US"/>
-        </w:rPr>
-        <w:t>network (even just Linux TCP vs Windows TCP)</w:t>
+          <w:sz w:val="22"/>
+          <w:szCs w:val="22"/>
+          <w:lang w:val="en-US"/>
+        </w:rPr>
+      </w:pPr>
+      <w:r>
+        <w:rPr>
+          <w:sz w:val="22"/>
+          <w:szCs w:val="22"/>
+          <w:lang w:val="en-US"/>
+        </w:rPr>
+        <w:t>1. Real experiments with a particular configuration of the  network (even just Linux TCP vs Windows TCP)</w:t>
       </w:r>
     </w:p>
     <w:p>
@@ -1354,11 +1653,15 @@
         </w:numPr>
         <w:spacing w:after="0"/>
         <w:rPr>
-          <w:lang w:val="en-US"/>
-        </w:rPr>
-      </w:pPr>
-      <w:r>
-        <w:rPr>
+          <w:sz w:val="22"/>
+          <w:szCs w:val="22"/>
+          <w:lang w:val="en-US"/>
+        </w:rPr>
+      </w:pPr>
+      <w:r>
+        <w:rPr>
+          <w:sz w:val="22"/>
+          <w:szCs w:val="22"/>
           <w:lang w:val="en-US"/>
         </w:rPr>
         <w:t>Evaluate fairness / friendliness</w:t>
@@ -1373,11 +1676,15 @@
         </w:numPr>
         <w:spacing w:after="0"/>
         <w:rPr>
-          <w:lang w:val="en-US"/>
-        </w:rPr>
-      </w:pPr>
-      <w:r>
-        <w:rPr>
+          <w:sz w:val="22"/>
+          <w:szCs w:val="22"/>
+          <w:lang w:val="en-US"/>
+        </w:rPr>
+      </w:pPr>
+      <w:r>
+        <w:rPr>
+          <w:sz w:val="22"/>
+          <w:szCs w:val="22"/>
           <w:lang w:val="en-US"/>
         </w:rPr>
         <w:t>Evaluate Starbuck’s scenario</w:t>
@@ -1392,11 +1699,15 @@
         </w:numPr>
         <w:spacing w:after="0"/>
         <w:rPr>
-          <w:lang w:val="en-US"/>
-        </w:rPr>
-      </w:pPr>
-      <w:r>
-        <w:rPr>
+          <w:sz w:val="22"/>
+          <w:szCs w:val="22"/>
+          <w:lang w:val="en-US"/>
+        </w:rPr>
+      </w:pPr>
+      <w:r>
+        <w:rPr>
+          <w:sz w:val="22"/>
+          <w:szCs w:val="22"/>
           <w:lang w:val="en-US"/>
         </w:rPr>
         <w:t>Evaluate mobility impact</w:t>
@@ -1411,11 +1722,15 @@
         </w:numPr>
         <w:spacing w:after="0"/>
         <w:rPr>
-          <w:lang w:val="en-US"/>
-        </w:rPr>
-      </w:pPr>
-      <w:r>
-        <w:rPr>
+          <w:sz w:val="22"/>
+          <w:szCs w:val="22"/>
+          <w:lang w:val="en-US"/>
+        </w:rPr>
+      </w:pPr>
+      <w:r>
+        <w:rPr>
+          <w:sz w:val="22"/>
+          <w:szCs w:val="22"/>
           <w:lang w:val="en-US"/>
         </w:rPr>
         <w:t>Error link impact</w:t>
@@ -1430,11 +1745,15 @@
         </w:numPr>
         <w:spacing w:after="0"/>
         <w:rPr>
-          <w:lang w:val="en-US"/>
-        </w:rPr>
-      </w:pPr>
-      <w:r>
-        <w:rPr>
+          <w:sz w:val="22"/>
+          <w:szCs w:val="22"/>
+          <w:lang w:val="en-US"/>
+        </w:rPr>
+      </w:pPr>
+      <w:r>
+        <w:rPr>
+          <w:sz w:val="22"/>
+          <w:szCs w:val="22"/>
           <w:lang w:val="en-US"/>
         </w:rPr>
         <w:t>Even just download performance</w:t>
@@ -1445,18 +1764,24 @@
         <w:pStyle w:val="Paragrafoelenco"/>
         <w:spacing w:after="0"/>
         <w:rPr>
-          <w:lang w:val="en-US"/>
-        </w:rPr>
-      </w:pPr>
-    </w:p>
-    <w:p>
-      <w:pPr>
-        <w:rPr>
-          <w:lang w:val="en-US"/>
-        </w:rPr>
-      </w:pPr>
-      <w:r>
-        <w:rPr>
+          <w:sz w:val="22"/>
+          <w:szCs w:val="22"/>
+          <w:lang w:val="en-US"/>
+        </w:rPr>
+      </w:pPr>
+    </w:p>
+    <w:p>
+      <w:pPr>
+        <w:rPr>
+          <w:sz w:val="22"/>
+          <w:szCs w:val="22"/>
+          <w:lang w:val="en-US"/>
+        </w:rPr>
+      </w:pPr>
+      <w:r>
+        <w:rPr>
+          <w:sz w:val="22"/>
+          <w:szCs w:val="22"/>
           <w:lang w:val="en-US"/>
         </w:rPr>
         <w:t>2. Simulations (as above…)</w:t>
@@ -1470,11 +1795,15 @@
           <w:numId w:val="3"/>
         </w:numPr>
         <w:rPr>
-          <w:lang w:val="en-US"/>
-        </w:rPr>
-      </w:pPr>
-      <w:r>
-        <w:rPr>
+          <w:sz w:val="22"/>
+          <w:szCs w:val="22"/>
+          <w:lang w:val="en-US"/>
+        </w:rPr>
+      </w:pPr>
+      <w:r>
+        <w:rPr>
+          <w:sz w:val="22"/>
+          <w:szCs w:val="22"/>
           <w:lang w:val="en-US"/>
         </w:rPr>
         <w:t>with well-known and documented simulators (e.g., NS-2, NS-3)</w:t>
@@ -1483,11 +1812,15 @@
     <w:p>
       <w:pPr>
         <w:rPr>
-          <w:lang w:val="en-US"/>
-        </w:rPr>
-      </w:pPr>
-      <w:r>
-        <w:rPr>
+          <w:sz w:val="22"/>
+          <w:szCs w:val="22"/>
+          <w:lang w:val="en-US"/>
+        </w:rPr>
+      </w:pPr>
+      <w:r>
+        <w:rPr>
+          <w:sz w:val="22"/>
+          <w:szCs w:val="22"/>
           <w:lang w:val="en-US"/>
         </w:rPr>
         <w:t xml:space="preserve">Otherwise, some </w:t>
@@ -1496,12 +1829,16 @@
         <w:rPr>
           <w:i/>
           <w:iCs/>
+          <w:sz w:val="22"/>
+          <w:szCs w:val="22"/>
           <w:lang w:val="en-US"/>
         </w:rPr>
         <w:t xml:space="preserve">comparison </w:t>
       </w:r>
       <w:r>
         <w:rPr>
+          <w:sz w:val="22"/>
+          <w:szCs w:val="22"/>
           <w:lang w:val="en-US"/>
         </w:rPr>
         <w:t>projects can be made:</w:t>
@@ -1515,11 +1852,15 @@
           <w:numId w:val="3"/>
         </w:numPr>
         <w:rPr>
-          <w:lang w:val="en-US"/>
-        </w:rPr>
-      </w:pPr>
-      <w:r>
-        <w:rPr>
+          <w:sz w:val="22"/>
+          <w:szCs w:val="22"/>
+          <w:lang w:val="en-US"/>
+        </w:rPr>
+      </w:pPr>
+      <w:r>
+        <w:rPr>
+          <w:sz w:val="22"/>
+          <w:szCs w:val="22"/>
           <w:lang w:val="en-US"/>
         </w:rPr>
         <w:t>Realistic networks and heterogeneous flows with multimedia</w:t>
@@ -1533,11 +1874,15 @@
           <w:numId w:val="3"/>
         </w:numPr>
         <w:rPr>
-          <w:lang w:val="en-US"/>
-        </w:rPr>
-      </w:pPr>
-      <w:r>
-        <w:rPr>
+          <w:sz w:val="22"/>
+          <w:szCs w:val="22"/>
+          <w:lang w:val="en-US"/>
+        </w:rPr>
+      </w:pPr>
+      <w:r>
+        <w:rPr>
+          <w:sz w:val="22"/>
+          <w:szCs w:val="22"/>
           <w:lang w:val="en-US"/>
         </w:rPr>
         <w:t>Measure different protocols (TCP)</w:t>
@@ -1551,11 +1896,15 @@
           <w:numId w:val="3"/>
         </w:numPr>
         <w:rPr>
-          <w:lang w:val="en-US"/>
-        </w:rPr>
-      </w:pPr>
-      <w:r>
-        <w:rPr>
+          <w:sz w:val="22"/>
+          <w:szCs w:val="22"/>
+          <w:lang w:val="en-US"/>
+        </w:rPr>
+      </w:pPr>
+      <w:r>
+        <w:rPr>
+          <w:sz w:val="22"/>
+          <w:szCs w:val="22"/>
           <w:lang w:val="en-US"/>
         </w:rPr>
         <w:t>Simulations vs real experiments</w:t>
@@ -1569,11 +1918,15 @@
           <w:numId w:val="3"/>
         </w:numPr>
         <w:rPr>
-          <w:lang w:val="en-US"/>
-        </w:rPr>
-      </w:pPr>
-      <w:r>
-        <w:rPr>
+          <w:sz w:val="22"/>
+          <w:szCs w:val="22"/>
+          <w:lang w:val="en-US"/>
+        </w:rPr>
+      </w:pPr>
+      <w:r>
+        <w:rPr>
+          <w:sz w:val="22"/>
+          <w:szCs w:val="22"/>
           <w:lang w:val="en-US"/>
         </w:rPr>
         <w:t>Test with some new application (AR/VR/MR…)</w:t>
@@ -1582,11 +1935,15 @@
     <w:p>
       <w:pPr>
         <w:rPr>
-          <w:lang w:val="en-US"/>
-        </w:rPr>
-      </w:pPr>
-      <w:r>
-        <w:rPr>
+          <w:sz w:val="22"/>
+          <w:szCs w:val="22"/>
+          <w:lang w:val="en-US"/>
+        </w:rPr>
+      </w:pPr>
+      <w:r>
+        <w:rPr>
+          <w:sz w:val="22"/>
+          <w:szCs w:val="22"/>
           <w:lang w:val="en-US"/>
         </w:rPr>
         <w:br w:type="page"/>
@@ -1595,11 +1952,15 @@
     <w:p>
       <w:pPr>
         <w:rPr>
-          <w:lang w:val="en-US"/>
-        </w:rPr>
-      </w:pPr>
-      <w:r>
-        <w:rPr>
+          <w:sz w:val="22"/>
+          <w:szCs w:val="22"/>
+          <w:lang w:val="en-US"/>
+        </w:rPr>
+      </w:pPr>
+      <w:r>
+        <w:rPr>
+          <w:sz w:val="22"/>
+          <w:szCs w:val="22"/>
           <w:lang w:val="en-US"/>
         </w:rPr>
         <w:lastRenderedPageBreak/>
@@ -1609,12 +1970,16 @@
         <w:rPr>
           <w:i/>
           <w:iCs/>
+          <w:sz w:val="22"/>
+          <w:szCs w:val="22"/>
           <w:lang w:val="en-US"/>
         </w:rPr>
         <w:t>Game Flow Measurement</w:t>
       </w:r>
       <w:r>
         <w:rPr>
+          <w:sz w:val="22"/>
+          <w:szCs w:val="22"/>
           <w:lang w:val="en-US"/>
         </w:rPr>
         <w:t>:</w:t>
@@ -1628,11 +1993,15 @@
           <w:numId w:val="3"/>
         </w:numPr>
         <w:rPr>
-          <w:lang w:val="en-US"/>
-        </w:rPr>
-      </w:pPr>
-      <w:r>
-        <w:rPr>
+          <w:sz w:val="22"/>
+          <w:szCs w:val="22"/>
+          <w:lang w:val="en-US"/>
+        </w:rPr>
+      </w:pPr>
+      <w:r>
+        <w:rPr>
+          <w:sz w:val="22"/>
+          <w:szCs w:val="22"/>
           <w:lang w:val="en-US"/>
         </w:rPr>
         <w:t>Measure bandwidth, delay, jitter…</w:t>
@@ -1646,11 +2015,15 @@
           <w:numId w:val="3"/>
         </w:numPr>
         <w:rPr>
-          <w:lang w:val="en-US"/>
-        </w:rPr>
-      </w:pPr>
-      <w:r>
-        <w:rPr>
+          <w:sz w:val="22"/>
+          <w:szCs w:val="22"/>
+          <w:lang w:val="en-US"/>
+        </w:rPr>
+      </w:pPr>
+      <w:r>
+        <w:rPr>
+          <w:sz w:val="22"/>
+          <w:szCs w:val="22"/>
           <w:lang w:val="en-US"/>
         </w:rPr>
         <w:t>Classic online games</w:t>
@@ -1664,11 +2037,15 @@
           <w:numId w:val="3"/>
         </w:numPr>
         <w:rPr>
-          <w:lang w:val="en-US"/>
-        </w:rPr>
-      </w:pPr>
-      <w:r>
-        <w:rPr>
+          <w:sz w:val="22"/>
+          <w:szCs w:val="22"/>
+          <w:lang w:val="en-US"/>
+        </w:rPr>
+      </w:pPr>
+      <w:r>
+        <w:rPr>
+          <w:sz w:val="22"/>
+          <w:szCs w:val="22"/>
           <w:lang w:val="en-US"/>
         </w:rPr>
         <w:t>Thin client games (aka cloud games)</w:t>
@@ -1682,20 +2059,18 @@
           <w:numId w:val="3"/>
         </w:numPr>
         <w:rPr>
-          <w:lang w:val="en-US"/>
-        </w:rPr>
-      </w:pPr>
-      <w:r>
-        <w:rPr>
-          <w:lang w:val="en-US"/>
-        </w:rPr>
-        <w:t xml:space="preserve">OnLive, Stadia, </w:t>
-      </w:r>
-      <w:r>
-        <w:rPr>
-          <w:lang w:val="en-US"/>
-        </w:rPr>
-        <w:t>Luna</w:t>
+          <w:sz w:val="22"/>
+          <w:szCs w:val="22"/>
+          <w:lang w:val="en-US"/>
+        </w:rPr>
+      </w:pPr>
+      <w:r>
+        <w:rPr>
+          <w:sz w:val="22"/>
+          <w:szCs w:val="22"/>
+          <w:lang w:val="en-US"/>
+        </w:rPr>
+        <w:t>OnLive, Stadia, Luna</w:t>
       </w:r>
     </w:p>
     <w:p>
@@ -1706,11 +2081,15 @@
           <w:numId w:val="3"/>
         </w:numPr>
         <w:rPr>
-          <w:lang w:val="en-US"/>
-        </w:rPr>
-      </w:pPr>
-      <w:r>
-        <w:rPr>
+          <w:sz w:val="22"/>
+          <w:szCs w:val="22"/>
+          <w:lang w:val="en-US"/>
+        </w:rPr>
+      </w:pPr>
+      <w:r>
+        <w:rPr>
+          <w:sz w:val="22"/>
+          <w:szCs w:val="22"/>
           <w:lang w:val="en-US"/>
         </w:rPr>
         <w:t>VoIP</w:t>
@@ -1724,11 +2103,15 @@
           <w:numId w:val="3"/>
         </w:numPr>
         <w:rPr>
-          <w:lang w:val="en-US"/>
-        </w:rPr>
-      </w:pPr>
-      <w:r>
-        <w:rPr>
+          <w:sz w:val="22"/>
+          <w:szCs w:val="22"/>
+          <w:lang w:val="en-US"/>
+        </w:rPr>
+      </w:pPr>
+      <w:r>
+        <w:rPr>
+          <w:sz w:val="22"/>
+          <w:szCs w:val="22"/>
           <w:lang w:val="en-US"/>
         </w:rPr>
         <w:t>Simulations vs Sniffers (e.g., Wireshark)</w:t>
@@ -1737,11 +2120,15 @@
     <w:p>
       <w:pPr>
         <w:rPr>
-          <w:lang w:val="en-US"/>
-        </w:rPr>
-      </w:pPr>
-      <w:r>
-        <w:rPr>
+          <w:sz w:val="22"/>
+          <w:szCs w:val="22"/>
+          <w:lang w:val="en-US"/>
+        </w:rPr>
+      </w:pPr>
+      <w:r>
+        <w:rPr>
+          <w:sz w:val="22"/>
+          <w:szCs w:val="22"/>
           <w:lang w:val="en-US"/>
         </w:rPr>
         <w:t>Other ones:</w:t>
@@ -1755,10 +2142,16 @@
           <w:numId w:val="3"/>
         </w:numPr>
         <w:rPr>
-          <w:lang w:val="en-US"/>
-        </w:rPr>
-      </w:pPr>
-      <w:r>
+          <w:sz w:val="22"/>
+          <w:szCs w:val="22"/>
+          <w:lang w:val="en-US"/>
+        </w:rPr>
+      </w:pPr>
+      <w:r>
+        <w:rPr>
+          <w:sz w:val="22"/>
+          <w:szCs w:val="22"/>
+        </w:rPr>
         <w:t>Scavenger Hunt Game</w:t>
       </w:r>
     </w:p>
@@ -1770,10 +2163,16 @@
           <w:numId w:val="3"/>
         </w:numPr>
         <w:rPr>
-          <w:lang w:val="en-US"/>
-        </w:rPr>
-      </w:pPr>
-      <w:r>
+          <w:sz w:val="22"/>
+          <w:szCs w:val="22"/>
+          <w:lang w:val="en-US"/>
+        </w:rPr>
+      </w:pPr>
+      <w:r>
+        <w:rPr>
+          <w:sz w:val="22"/>
+          <w:szCs w:val="22"/>
+        </w:rPr>
         <w:t>Strega comanda colore – Simon Says the Color</w:t>
       </w:r>
     </w:p>
@@ -1785,20 +2184,18 @@
           <w:numId w:val="3"/>
         </w:numPr>
         <w:rPr>
-          <w:lang w:val="en-US"/>
-        </w:rPr>
-      </w:pPr>
-      <w:r>
-        <w:rPr>
-          <w:lang w:val="en-US"/>
-        </w:rPr>
-        <w:t>Ubiquitous Social Cam – something like P</w:t>
-      </w:r>
-      <w:r>
-        <w:rPr>
-          <w:lang w:val="en-US"/>
-        </w:rPr>
-        <w:t xml:space="preserve">eriscope and look for something in real-time </w:t>
+          <w:sz w:val="22"/>
+          <w:szCs w:val="22"/>
+          <w:lang w:val="en-US"/>
+        </w:rPr>
+      </w:pPr>
+      <w:r>
+        <w:rPr>
+          <w:sz w:val="22"/>
+          <w:szCs w:val="22"/>
+          <w:lang w:val="en-US"/>
+        </w:rPr>
+        <w:t xml:space="preserve">Ubiquitous Social Cam – something like Periscope and look for something in real-time </w:t>
       </w:r>
     </w:p>
     <w:p>
@@ -1809,10 +2206,16 @@
           <w:numId w:val="3"/>
         </w:numPr>
         <w:rPr>
-          <w:lang w:val="en-US"/>
-        </w:rPr>
-      </w:pPr>
-      <w:r>
+          <w:sz w:val="22"/>
+          <w:szCs w:val="22"/>
+          <w:lang w:val="en-US"/>
+        </w:rPr>
+      </w:pPr>
+      <w:r>
+        <w:rPr>
+          <w:sz w:val="22"/>
+          <w:szCs w:val="22"/>
+        </w:rPr>
         <w:t>Participation 2.0</w:t>
       </w:r>
     </w:p>
@@ -1824,11 +2227,15 @@
           <w:numId w:val="3"/>
         </w:numPr>
         <w:rPr>
-          <w:lang w:val="en-US"/>
-        </w:rPr>
-      </w:pPr>
-      <w:r>
-        <w:rPr>
+          <w:sz w:val="22"/>
+          <w:szCs w:val="22"/>
+          <w:lang w:val="en-US"/>
+        </w:rPr>
+      </w:pPr>
+      <w:r>
+        <w:rPr>
+          <w:sz w:val="22"/>
+          <w:szCs w:val="22"/>
           <w:lang w:val="en-US"/>
         </w:rPr>
         <w:t>Crowdsourcing regards outsourcing tasks to a public</w:t>
@@ -1842,11 +2249,15 @@
           <w:numId w:val="3"/>
         </w:numPr>
         <w:rPr>
-          <w:lang w:val="en-US"/>
-        </w:rPr>
-      </w:pPr>
-      <w:r>
-        <w:rPr>
+          <w:sz w:val="22"/>
+          <w:szCs w:val="22"/>
+          <w:lang w:val="en-US"/>
+        </w:rPr>
+      </w:pPr>
+      <w:r>
+        <w:rPr>
+          <w:sz w:val="22"/>
+          <w:szCs w:val="22"/>
           <w:lang w:val="en-US"/>
         </w:rPr>
         <w:t>E.g., a participative online activity</w:t>
@@ -1860,26 +2271,18 @@
           <w:numId w:val="3"/>
         </w:numPr>
         <w:rPr>
-          <w:lang w:val="en-US"/>
-        </w:rPr>
-      </w:pPr>
-      <w:r>
-        <w:rPr>
-          <w:lang w:val="en-US"/>
-        </w:rPr>
-        <w:t xml:space="preserve">Through smartphones, </w:t>
-      </w:r>
-      <w:r>
-        <w:rPr>
-          <w:lang w:val="en-US"/>
-        </w:rPr>
-        <w:t>with</w:t>
-      </w:r>
-      <w:r>
-        <w:rPr>
-          <w:lang w:val="en-US"/>
-        </w:rPr>
-        <w:t xml:space="preserve"> tasks automatically distributed to specific categories based on</w:t>
+          <w:sz w:val="22"/>
+          <w:szCs w:val="22"/>
+          <w:lang w:val="en-US"/>
+        </w:rPr>
+      </w:pPr>
+      <w:r>
+        <w:rPr>
+          <w:sz w:val="22"/>
+          <w:szCs w:val="22"/>
+          <w:lang w:val="en-US"/>
+        </w:rPr>
+        <w:t>Through smartphones, with tasks automatically distributed to specific categories based on</w:t>
       </w:r>
     </w:p>
     <w:p>
@@ -1890,11 +2293,15 @@
           <w:numId w:val="3"/>
         </w:numPr>
         <w:rPr>
-          <w:lang w:val="en-US"/>
-        </w:rPr>
-      </w:pPr>
-      <w:r>
-        <w:rPr>
+          <w:sz w:val="22"/>
+          <w:szCs w:val="22"/>
+          <w:lang w:val="en-US"/>
+        </w:rPr>
+      </w:pPr>
+      <w:r>
+        <w:rPr>
+          <w:sz w:val="22"/>
+          <w:szCs w:val="22"/>
           <w:lang w:val="en-US"/>
         </w:rPr>
         <w:t>Profiles, location, sensors on smartphones, current activity, etc</w:t>
@@ -1908,10 +2315,16 @@
           <w:numId w:val="3"/>
         </w:numPr>
         <w:rPr>
-          <w:lang w:val="en-US"/>
-        </w:rPr>
-      </w:pPr>
-      <w:r>
+          <w:sz w:val="22"/>
+          <w:szCs w:val="22"/>
+          <w:lang w:val="en-US"/>
+        </w:rPr>
+      </w:pPr>
+      <w:r>
+        <w:rPr>
+          <w:sz w:val="22"/>
+          <w:szCs w:val="22"/>
+        </w:rPr>
         <w:t>ARDUECO</w:t>
       </w:r>
     </w:p>
@@ -1923,11 +2336,15 @@
           <w:numId w:val="3"/>
         </w:numPr>
         <w:rPr>
-          <w:lang w:val="en-US"/>
-        </w:rPr>
-      </w:pPr>
-      <w:r>
-        <w:rPr>
+          <w:sz w:val="22"/>
+          <w:szCs w:val="22"/>
+          <w:lang w:val="en-US"/>
+        </w:rPr>
+      </w:pPr>
+      <w:r>
+        <w:rPr>
+          <w:sz w:val="22"/>
+          <w:szCs w:val="22"/>
           <w:lang w:val="en-US"/>
         </w:rPr>
         <w:t>Creation of a sensor box attached to a bicycle to sense air pollution and collect data</w:t>
@@ -1941,10 +2358,16 @@
           <w:numId w:val="3"/>
         </w:numPr>
         <w:rPr>
-          <w:lang w:val="en-US"/>
-        </w:rPr>
-      </w:pPr>
-      <w:r>
+          <w:sz w:val="22"/>
+          <w:szCs w:val="22"/>
+          <w:lang w:val="en-US"/>
+        </w:rPr>
+      </w:pPr>
+      <w:r>
+        <w:rPr>
+          <w:sz w:val="22"/>
+          <w:szCs w:val="22"/>
+        </w:rPr>
         <w:t>GeoComments</w:t>
       </w:r>
     </w:p>
@@ -1956,11 +2379,15 @@
           <w:numId w:val="3"/>
         </w:numPr>
         <w:rPr>
-          <w:lang w:val="en-US"/>
-        </w:rPr>
-      </w:pPr>
-      <w:r>
-        <w:rPr>
+          <w:sz w:val="22"/>
+          <w:szCs w:val="22"/>
+          <w:lang w:val="en-US"/>
+        </w:rPr>
+      </w:pPr>
+      <w:r>
+        <w:rPr>
+          <w:sz w:val="22"/>
+          <w:szCs w:val="22"/>
           <w:lang w:val="en-US"/>
         </w:rPr>
         <w:t>Attaching audio/video/text comments to a specific location – Users have to be in a certain location to see local comments</w:t>
@@ -1974,11 +2401,15 @@
           <w:numId w:val="3"/>
         </w:numPr>
         <w:rPr>
-          <w:lang w:val="en-US"/>
-        </w:rPr>
-      </w:pPr>
-      <w:r>
-        <w:rPr>
+          <w:sz w:val="22"/>
+          <w:szCs w:val="22"/>
+          <w:lang w:val="en-US"/>
+        </w:rPr>
+      </w:pPr>
+      <w:r>
+        <w:rPr>
+          <w:sz w:val="22"/>
+          <w:szCs w:val="22"/>
           <w:lang w:val="en-US"/>
         </w:rPr>
         <w:t>Comments: messages, touristic guides, games, information, art</w:t>
@@ -1987,11 +2418,15 @@
     <w:p>
       <w:pPr>
         <w:rPr>
-          <w:lang w:val="en-US"/>
-        </w:rPr>
-      </w:pPr>
-      <w:r>
-        <w:rPr>
+          <w:sz w:val="22"/>
+          <w:szCs w:val="22"/>
+          <w:lang w:val="en-US"/>
+        </w:rPr>
+      </w:pPr>
+      <w:r>
+        <w:rPr>
+          <w:sz w:val="22"/>
+          <w:szCs w:val="22"/>
           <w:lang w:val="en-US"/>
         </w:rPr>
         <w:t>Another idea can be:</w:t>
@@ -2005,11 +2440,15 @@
           <w:numId w:val="3"/>
         </w:numPr>
         <w:rPr>
-          <w:lang w:val="en-US"/>
-        </w:rPr>
-      </w:pPr>
-      <w:r>
-        <w:rPr>
+          <w:sz w:val="22"/>
+          <w:szCs w:val="22"/>
+          <w:lang w:val="en-US"/>
+        </w:rPr>
+      </w:pPr>
+      <w:r>
+        <w:rPr>
+          <w:sz w:val="22"/>
+          <w:szCs w:val="22"/>
           <w:lang w:val="en-US"/>
         </w:rPr>
         <w:t>Take a specific topic and make a survey paper on the state of the art (with comparison)</w:t>
@@ -2023,11 +2462,15 @@
           <w:numId w:val="3"/>
         </w:numPr>
         <w:rPr>
-          <w:lang w:val="en-US"/>
-        </w:rPr>
-      </w:pPr>
-      <w:r>
-        <w:rPr>
+          <w:sz w:val="22"/>
+          <w:szCs w:val="22"/>
+          <w:lang w:val="en-US"/>
+        </w:rPr>
+      </w:pPr>
+      <w:r>
+        <w:rPr>
+          <w:sz w:val="22"/>
+          <w:szCs w:val="22"/>
           <w:lang w:val="en-US"/>
         </w:rPr>
         <w:t>Drone networks (protocols or even applications)</w:t>
@@ -2041,11 +2484,15 @@
           <w:numId w:val="3"/>
         </w:numPr>
         <w:rPr>
-          <w:lang w:val="en-US"/>
-        </w:rPr>
-      </w:pPr>
-      <w:r>
-        <w:rPr>
+          <w:sz w:val="22"/>
+          <w:szCs w:val="22"/>
+          <w:lang w:val="en-US"/>
+        </w:rPr>
+      </w:pPr>
+      <w:r>
+        <w:rPr>
+          <w:sz w:val="22"/>
+          <w:szCs w:val="22"/>
           <w:lang w:val="en-US"/>
         </w:rPr>
         <w:t>Underwater networks</w:t>
@@ -2059,11 +2506,15 @@
           <w:numId w:val="3"/>
         </w:numPr>
         <w:rPr>
-          <w:lang w:val="en-US"/>
-        </w:rPr>
-      </w:pPr>
-      <w:r>
-        <w:rPr>
+          <w:sz w:val="22"/>
+          <w:szCs w:val="22"/>
+          <w:lang w:val="en-US"/>
+        </w:rPr>
+      </w:pPr>
+      <w:r>
+        <w:rPr>
+          <w:sz w:val="22"/>
+          <w:szCs w:val="22"/>
           <w:lang w:val="en-US"/>
         </w:rPr>
         <w:t>Alert propagation in urban (grid) vehicular networks</w:t>
@@ -2077,11 +2528,15 @@
           <w:numId w:val="3"/>
         </w:numPr>
         <w:rPr>
-          <w:lang w:val="en-US"/>
-        </w:rPr>
-      </w:pPr>
-      <w:r>
-        <w:rPr>
+          <w:sz w:val="22"/>
+          <w:szCs w:val="22"/>
+          <w:lang w:val="en-US"/>
+        </w:rPr>
+      </w:pPr>
+      <w:r>
+        <w:rPr>
+          <w:sz w:val="22"/>
+          <w:szCs w:val="22"/>
           <w:lang w:val="en-US"/>
         </w:rPr>
         <w:t>Web Squared applications</w:t>
@@ -2095,11 +2550,15 @@
           <w:numId w:val="3"/>
         </w:numPr>
         <w:rPr>
-          <w:lang w:val="en-US"/>
-        </w:rPr>
-      </w:pPr>
-      <w:r>
-        <w:rPr>
+          <w:sz w:val="22"/>
+          <w:szCs w:val="22"/>
+          <w:lang w:val="en-US"/>
+        </w:rPr>
+      </w:pPr>
+      <w:r>
+        <w:rPr>
+          <w:sz w:val="22"/>
+          <w:szCs w:val="22"/>
           <w:lang w:val="en-US"/>
         </w:rPr>
         <w:t>Internet of Things or Internet of Everything</w:t>
@@ -2113,11 +2572,15 @@
           <w:numId w:val="3"/>
         </w:numPr>
         <w:rPr>
-          <w:lang w:val="en-US"/>
-        </w:rPr>
-      </w:pPr>
-      <w:r>
-        <w:rPr>
+          <w:sz w:val="22"/>
+          <w:szCs w:val="22"/>
+          <w:lang w:val="en-US"/>
+        </w:rPr>
+      </w:pPr>
+      <w:r>
+        <w:rPr>
+          <w:sz w:val="22"/>
+          <w:szCs w:val="22"/>
           <w:lang w:val="en-US"/>
         </w:rPr>
         <w:t>eHealth</w:t>
@@ -2131,11 +2594,15 @@
           <w:numId w:val="3"/>
         </w:numPr>
         <w:rPr>
-          <w:lang w:val="en-US"/>
-        </w:rPr>
-      </w:pPr>
-      <w:r>
-        <w:rPr>
+          <w:sz w:val="22"/>
+          <w:szCs w:val="22"/>
+          <w:lang w:val="en-US"/>
+        </w:rPr>
+      </w:pPr>
+      <w:r>
+        <w:rPr>
+          <w:sz w:val="22"/>
+          <w:szCs w:val="22"/>
           <w:lang w:val="en-US"/>
         </w:rPr>
         <w:t>Smart city</w:t>
@@ -2149,11 +2616,15 @@
           <w:numId w:val="3"/>
         </w:numPr>
         <w:rPr>
-          <w:lang w:val="en-US"/>
-        </w:rPr>
-      </w:pPr>
-      <w:r>
-        <w:rPr>
+          <w:sz w:val="22"/>
+          <w:szCs w:val="22"/>
+          <w:lang w:val="en-US"/>
+        </w:rPr>
+      </w:pPr>
+      <w:r>
+        <w:rPr>
+          <w:sz w:val="22"/>
+          <w:szCs w:val="22"/>
           <w:lang w:val="en-US"/>
         </w:rPr>
         <w:t>Smart traffic/transportation</w:t>
@@ -2167,11 +2638,15 @@
           <w:numId w:val="3"/>
         </w:numPr>
         <w:rPr>
-          <w:lang w:val="en-US"/>
-        </w:rPr>
-      </w:pPr>
-      <w:r>
-        <w:rPr>
+          <w:sz w:val="22"/>
+          <w:szCs w:val="22"/>
+          <w:lang w:val="en-US"/>
+        </w:rPr>
+      </w:pPr>
+      <w:r>
+        <w:rPr>
+          <w:sz w:val="22"/>
+          <w:szCs w:val="22"/>
           <w:lang w:val="en-US"/>
         </w:rPr>
         <w:t>Nanonetworks</w:t>
@@ -2185,11 +2660,15 @@
           <w:numId w:val="3"/>
         </w:numPr>
         <w:rPr>
-          <w:lang w:val="en-US"/>
-        </w:rPr>
-      </w:pPr>
-      <w:r>
-        <w:rPr>
+          <w:sz w:val="22"/>
+          <w:szCs w:val="22"/>
+          <w:lang w:val="en-US"/>
+        </w:rPr>
+      </w:pPr>
+      <w:r>
+        <w:rPr>
+          <w:sz w:val="22"/>
+          <w:szCs w:val="22"/>
           <w:lang w:val="en-US"/>
         </w:rPr>
         <w:t>Network of cubesats</w:t>
@@ -2198,11 +2677,15 @@
     <w:p>
       <w:pPr>
         <w:rPr>
-          <w:lang w:val="en-US"/>
-        </w:rPr>
-      </w:pPr>
-      <w:r>
-        <w:rPr>
+          <w:sz w:val="22"/>
+          <w:szCs w:val="22"/>
+          <w:lang w:val="en-US"/>
+        </w:rPr>
+      </w:pPr>
+      <w:r>
+        <w:rPr>
+          <w:sz w:val="22"/>
+          <w:szCs w:val="22"/>
           <w:lang w:val="en-US"/>
         </w:rPr>
         <w:t>Another interesting application is the recording and analyzing the different voices and conversation between spaces and people, or even analysis of sexist topics inside social media and avoid them. Some solution of avoid sexting/blackmailing and crypt images sent/avoid problems in sending this kind of content.</w:t>
@@ -2211,11 +2694,15 @@
     <w:p>
       <w:pPr>
         <w:rPr>
-          <w:lang w:val="en-US"/>
-        </w:rPr>
-      </w:pPr>
-      <w:r>
-        <w:rPr>
+          <w:sz w:val="22"/>
+          <w:szCs w:val="22"/>
+          <w:lang w:val="en-US"/>
+        </w:rPr>
+      </w:pPr>
+      <w:r>
+        <w:rPr>
+          <w:sz w:val="22"/>
+          <w:szCs w:val="22"/>
           <w:u w:val="single"/>
           <w:lang w:val="en-US"/>
         </w:rPr>
@@ -2223,6 +2710,8 @@
       </w:r>
       <w:r>
         <w:rPr>
+          <w:sz w:val="22"/>
+          <w:szCs w:val="22"/>
           <w:lang w:val="en-US"/>
         </w:rPr>
         <w:t>.</w:t>
@@ -2231,11 +2720,15 @@
     <w:p>
       <w:pPr>
         <w:rPr>
-          <w:lang w:val="en-US"/>
-        </w:rPr>
-      </w:pPr>
-      <w:r>
-        <w:rPr>
+          <w:sz w:val="22"/>
+          <w:szCs w:val="22"/>
+          <w:lang w:val="en-US"/>
+        </w:rPr>
+      </w:pPr>
+      <w:r>
+        <w:rPr>
+          <w:sz w:val="22"/>
+          <w:szCs w:val="22"/>
           <w:lang w:val="en-US"/>
         </w:rPr>
         <w:br w:type="page"/>
@@ -2244,11 +2737,15 @@
     <w:p>
       <w:pPr>
         <w:rPr>
-          <w:lang w:val="en-US"/>
-        </w:rPr>
-      </w:pPr>
-      <w:r>
-        <w:rPr>
+          <w:sz w:val="22"/>
+          <w:szCs w:val="22"/>
+          <w:lang w:val="en-US"/>
+        </w:rPr>
+      </w:pPr>
+      <w:r>
+        <w:rPr>
+          <w:sz w:val="22"/>
+          <w:szCs w:val="22"/>
           <w:lang w:val="en-US"/>
         </w:rPr>
         <w:lastRenderedPageBreak/>
@@ -2263,11 +2760,15 @@
           <w:numId w:val="3"/>
         </w:numPr>
         <w:rPr>
-          <w:lang w:val="en-US"/>
-        </w:rPr>
-      </w:pPr>
-      <w:r>
-        <w:rPr>
+          <w:sz w:val="22"/>
+          <w:szCs w:val="22"/>
+          <w:lang w:val="en-US"/>
+        </w:rPr>
+      </w:pPr>
+      <w:r>
+        <w:rPr>
+          <w:sz w:val="22"/>
+          <w:szCs w:val="22"/>
           <w:lang w:val="en-US"/>
         </w:rPr>
         <w:t>D2D (Device to Device) interaction, providing a comprehensive survey as state-of-the-art approaches (arriving to at most 5 papers):</w:t>
@@ -2281,25 +2782,25 @@
           <w:numId w:val="3"/>
         </w:numPr>
         <w:rPr>
-          <w:lang w:val="en-US"/>
-        </w:rPr>
-      </w:pPr>
-      <w:r>
-        <w:rPr>
-          <w:lang w:val="en-US"/>
-        </w:rPr>
-        <w:t>A Survey on Device-to-Device Communication in Cellular Networks</w:t>
-      </w:r>
-      <w:r>
-        <w:rPr>
-          <w:lang w:val="en-US"/>
-        </w:rPr>
-        <w:t xml:space="preserve"> (</w:t>
+          <w:sz w:val="22"/>
+          <w:szCs w:val="22"/>
+          <w:lang w:val="en-US"/>
+        </w:rPr>
+      </w:pPr>
+      <w:r>
+        <w:rPr>
+          <w:sz w:val="22"/>
+          <w:szCs w:val="22"/>
+          <w:lang w:val="en-US"/>
+        </w:rPr>
+        <w:t>A Survey on Device-to-Device Communication in Cellular Networks (</w:t>
       </w:r>
       <w:hyperlink r:id="rId14" w:history="1">
         <w:r>
           <w:rPr>
             <w:rStyle w:val="Collegamentoipertestuale"/>
+            <w:sz w:val="22"/>
+            <w:szCs w:val="22"/>
             <w:lang w:val="en-US"/>
           </w:rPr>
           <w:t>link</w:t>
@@ -2307,6 +2808,8 @@
       </w:hyperlink>
       <w:r>
         <w:rPr>
+          <w:sz w:val="22"/>
+          <w:szCs w:val="22"/>
           <w:lang w:val="en-US"/>
         </w:rPr>
         <w:t>)</w:t>
@@ -2320,25 +2823,25 @@
           <w:numId w:val="3"/>
         </w:numPr>
         <w:rPr>
-          <w:lang w:val="en-US"/>
-        </w:rPr>
-      </w:pPr>
-      <w:r>
-        <w:rPr>
-          <w:lang w:val="en-US"/>
-        </w:rPr>
-        <w:t>Device-to-device communication as an underlay to LTE-advanced networks</w:t>
-      </w:r>
-      <w:r>
-        <w:rPr>
-          <w:lang w:val="en-US"/>
-        </w:rPr>
-        <w:t xml:space="preserve"> (</w:t>
+          <w:sz w:val="22"/>
+          <w:szCs w:val="22"/>
+          <w:lang w:val="en-US"/>
+        </w:rPr>
+      </w:pPr>
+      <w:r>
+        <w:rPr>
+          <w:sz w:val="22"/>
+          <w:szCs w:val="22"/>
+          <w:lang w:val="en-US"/>
+        </w:rPr>
+        <w:t>Device-to-device communication as an underlay to LTE-advanced networks (</w:t>
       </w:r>
       <w:hyperlink r:id="rId15" w:history="1">
         <w:r>
           <w:rPr>
             <w:rStyle w:val="Collegamentoipertestuale"/>
+            <w:sz w:val="22"/>
+            <w:szCs w:val="22"/>
             <w:lang w:val="en-US"/>
           </w:rPr>
           <w:t>link</w:t>
@@ -2346,6 +2849,8 @@
       </w:hyperlink>
       <w:r>
         <w:rPr>
+          <w:sz w:val="22"/>
+          <w:szCs w:val="22"/>
           <w:lang w:val="en-US"/>
         </w:rPr>
         <w:t>)</w:t>
@@ -2359,25 +2864,25 @@
           <w:numId w:val="3"/>
         </w:numPr>
         <w:rPr>
-          <w:lang w:val="en-US"/>
-        </w:rPr>
-      </w:pPr>
-      <w:r>
-        <w:rPr>
-          <w:lang w:val="en-US"/>
-        </w:rPr>
-        <w:t>LTE Direct as a Device-to-Device Network Technology: Use Cases and Security</w:t>
-      </w:r>
-      <w:r>
-        <w:rPr>
-          <w:lang w:val="en-US"/>
-        </w:rPr>
-        <w:t xml:space="preserve"> (</w:t>
+          <w:sz w:val="22"/>
+          <w:szCs w:val="22"/>
+          <w:lang w:val="en-US"/>
+        </w:rPr>
+      </w:pPr>
+      <w:r>
+        <w:rPr>
+          <w:sz w:val="22"/>
+          <w:szCs w:val="22"/>
+          <w:lang w:val="en-US"/>
+        </w:rPr>
+        <w:t>LTE Direct as a Device-to-Device Network Technology: Use Cases and Security (</w:t>
       </w:r>
       <w:hyperlink r:id="rId16" w:history="1">
         <w:r>
           <w:rPr>
             <w:rStyle w:val="Collegamentoipertestuale"/>
+            <w:sz w:val="22"/>
+            <w:szCs w:val="22"/>
             <w:lang w:val="en-US"/>
           </w:rPr>
           <w:t>link</w:t>
@@ -2385,6 +2890,8 @@
       </w:hyperlink>
       <w:r>
         <w:rPr>
+          <w:sz w:val="22"/>
+          <w:szCs w:val="22"/>
           <w:lang w:val="en-US"/>
         </w:rPr>
         <w:t>)</w:t>
@@ -2395,6 +2902,8 @@
         <w:pStyle w:val="Paragrafoelenco"/>
         <w:ind w:left="1440"/>
         <w:rPr>
+          <w:sz w:val="22"/>
+          <w:szCs w:val="22"/>
           <w:lang w:val="en-US"/>
         </w:rPr>
       </w:pPr>
@@ -2407,38 +2916,18 @@
           <w:numId w:val="3"/>
         </w:numPr>
         <w:rPr>
-          <w:lang w:val="en-US"/>
-        </w:rPr>
-      </w:pPr>
-      <w:r>
-        <w:rPr>
-          <w:lang w:val="en-US"/>
-        </w:rPr>
-        <w:t>UAV</w:t>
-      </w:r>
-      <w:r>
-        <w:rPr>
-          <w:lang w:val="en-US"/>
-        </w:rPr>
-        <w:t xml:space="preserve"> (</w:t>
-      </w:r>
-      <w:r>
-        <w:rPr>
-          <w:lang w:val="en-US"/>
-        </w:rPr>
-        <w:t>Unmanned Aerial Vehicle) route planning</w:t>
-      </w:r>
-      <w:r>
-        <w:rPr>
-          <w:lang w:val="en-US"/>
-        </w:rPr>
-        <w:t xml:space="preserve">, useful when </w:t>
-      </w:r>
-      <w:r>
-        <w:rPr>
-          <w:lang w:val="en-US"/>
-        </w:rPr>
-        <w:t>designing autonomous flight paths for drones. It involves determining the optimal trajectory that a UAV should follow to reach its destination while avoiding obstacles and adhering to any specified constraint</w:t>
+          <w:sz w:val="22"/>
+          <w:szCs w:val="22"/>
+          <w:lang w:val="en-US"/>
+        </w:rPr>
+      </w:pPr>
+      <w:r>
+        <w:rPr>
+          <w:sz w:val="22"/>
+          <w:szCs w:val="22"/>
+          <w:lang w:val="en-US"/>
+        </w:rPr>
+        <w:t>UAV (Unmanned Aerial Vehicle) route planning, useful when designing autonomous flight paths for drones. It involves determining the optimal trajectory that a UAV should follow to reach its destination while avoiding obstacles and adhering to any specified constraint</w:t>
       </w:r>
     </w:p>
     <w:p>
@@ -2449,27 +2938,41 @@
           <w:numId w:val="3"/>
         </w:numPr>
         <w:rPr>
-          <w:lang w:val="en-US"/>
-        </w:rPr>
-      </w:pPr>
-      <w:r>
-        <w:rPr>
+          <w:sz w:val="22"/>
+          <w:szCs w:val="22"/>
+          <w:lang w:val="en-US"/>
+        </w:rPr>
+      </w:pPr>
+      <w:r>
+        <w:rPr>
+          <w:sz w:val="22"/>
+          <w:szCs w:val="22"/>
           <w:lang w:val="en-US"/>
         </w:rPr>
         <w:t xml:space="preserve">Routing military aircraft with a constrained shortest-path algorithm. </w:t>
       </w:r>
       <w:r>
+        <w:rPr>
+          <w:sz w:val="22"/>
+          <w:szCs w:val="22"/>
+        </w:rPr>
         <w:t>Military Operations Research (</w:t>
       </w:r>
       <w:hyperlink r:id="rId17" w:history="1">
         <w:r>
           <w:rPr>
             <w:rStyle w:val="Collegamentoipertestuale"/>
+            <w:sz w:val="22"/>
+            <w:szCs w:val="22"/>
           </w:rPr>
           <w:t>link</w:t>
         </w:r>
       </w:hyperlink>
       <w:r>
+        <w:rPr>
+          <w:sz w:val="22"/>
+          <w:szCs w:val="22"/>
+        </w:rPr>
         <w:t>)</w:t>
       </w:r>
     </w:p>
@@ -2478,6 +2981,8 @@
         <w:pStyle w:val="Paragrafoelenco"/>
         <w:ind w:left="1440"/>
         <w:rPr>
+          <w:sz w:val="22"/>
+          <w:szCs w:val="22"/>
           <w:lang w:val="en-US"/>
         </w:rPr>
       </w:pPr>
@@ -2490,26 +2995,18 @@
           <w:numId w:val="3"/>
         </w:numPr>
         <w:rPr>
-          <w:lang w:val="en-US"/>
-        </w:rPr>
-      </w:pPr>
-      <w:r>
-        <w:rPr>
-          <w:lang w:val="en-US"/>
-        </w:rPr>
-        <w:t>Body Area Networks,</w:t>
-      </w:r>
-      <w:r>
-        <w:rPr>
-          <w:lang w:val="en-US"/>
-        </w:rPr>
-        <w:t xml:space="preserve"> in which t</w:t>
-      </w:r>
-      <w:r>
-        <w:rPr>
-          <w:lang w:val="en-US"/>
-        </w:rPr>
-        <w:t>he goal is to provide a study regarding state-ofthe-art proposals employing predictive / behavioral algorithms</w:t>
+          <w:sz w:val="22"/>
+          <w:szCs w:val="22"/>
+          <w:lang w:val="en-US"/>
+        </w:rPr>
+      </w:pPr>
+      <w:r>
+        <w:rPr>
+          <w:sz w:val="22"/>
+          <w:szCs w:val="22"/>
+          <w:lang w:val="en-US"/>
+        </w:rPr>
+        <w:t>Body Area Networks, in which the goal is to provide a study regarding state-ofthe-art proposals employing predictive / behavioral algorithms</w:t>
       </w:r>
     </w:p>
     <w:p>
@@ -2520,25 +3017,25 @@
           <w:numId w:val="3"/>
         </w:numPr>
         <w:rPr>
-          <w:lang w:val="en-US"/>
-        </w:rPr>
-      </w:pPr>
-      <w:r>
-        <w:rPr>
-          <w:lang w:val="en-US"/>
-        </w:rPr>
-        <w:t>Body Area Sensor Networks: Challenges and Opportunities</w:t>
-      </w:r>
-      <w:r>
-        <w:rPr>
-          <w:lang w:val="en-US"/>
-        </w:rPr>
-        <w:t xml:space="preserve"> (</w:t>
+          <w:sz w:val="22"/>
+          <w:szCs w:val="22"/>
+          <w:lang w:val="en-US"/>
+        </w:rPr>
+      </w:pPr>
+      <w:r>
+        <w:rPr>
+          <w:sz w:val="22"/>
+          <w:szCs w:val="22"/>
+          <w:lang w:val="en-US"/>
+        </w:rPr>
+        <w:t>Body Area Sensor Networks: Challenges and Opportunities (</w:t>
       </w:r>
       <w:hyperlink r:id="rId18" w:history="1">
         <w:r>
           <w:rPr>
             <w:rStyle w:val="Collegamentoipertestuale"/>
+            <w:sz w:val="22"/>
+            <w:szCs w:val="22"/>
             <w:lang w:val="en-US"/>
           </w:rPr>
           <w:t>link</w:t>
@@ -2546,6 +3043,8 @@
       </w:hyperlink>
       <w:r>
         <w:rPr>
+          <w:sz w:val="22"/>
+          <w:szCs w:val="22"/>
           <w:lang w:val="en-US"/>
         </w:rPr>
         <w:t>)</w:t>
@@ -2559,25 +3058,25 @@
           <w:numId w:val="3"/>
         </w:numPr>
         <w:rPr>
-          <w:lang w:val="en-US"/>
-        </w:rPr>
-      </w:pPr>
-      <w:r>
-        <w:rPr>
-          <w:lang w:val="en-US"/>
-        </w:rPr>
-        <w:t>Active Assistance Technology for Health-Related Behavior Change: An Interdisciplinary Review</w:t>
-      </w:r>
-      <w:r>
-        <w:rPr>
-          <w:lang w:val="en-US"/>
-        </w:rPr>
-        <w:t xml:space="preserve"> (</w:t>
+          <w:sz w:val="22"/>
+          <w:szCs w:val="22"/>
+          <w:lang w:val="en-US"/>
+        </w:rPr>
+      </w:pPr>
+      <w:r>
+        <w:rPr>
+          <w:sz w:val="22"/>
+          <w:szCs w:val="22"/>
+          <w:lang w:val="en-US"/>
+        </w:rPr>
+        <w:t>Active Assistance Technology for Health-Related Behavior Change: An Interdisciplinary Review (</w:t>
       </w:r>
       <w:hyperlink r:id="rId19" w:history="1">
         <w:r>
           <w:rPr>
             <w:rStyle w:val="Collegamentoipertestuale"/>
+            <w:sz w:val="22"/>
+            <w:szCs w:val="22"/>
             <w:lang w:val="en-US"/>
           </w:rPr>
           <w:t>link</w:t>
@@ -2585,6 +3084,8 @@
       </w:hyperlink>
       <w:r>
         <w:rPr>
+          <w:sz w:val="22"/>
+          <w:szCs w:val="22"/>
           <w:lang w:val="en-US"/>
         </w:rPr>
         <w:t>)</w:t>
@@ -2594,6 +3095,8 @@
       <w:pPr>
         <w:pStyle w:val="Paragrafoelenco"/>
         <w:rPr>
+          <w:sz w:val="22"/>
+          <w:szCs w:val="22"/>
           <w:lang w:val="en-US"/>
         </w:rPr>
       </w:pPr>
@@ -2606,50 +3109,18 @@
           <w:numId w:val="3"/>
         </w:numPr>
         <w:rPr>
-          <w:lang w:val="en-US"/>
-        </w:rPr>
-      </w:pPr>
-      <w:r>
-        <w:rPr>
-          <w:lang w:val="en-US"/>
-        </w:rPr>
-        <w:t>2D Vehicular Networks</w:t>
-      </w:r>
-      <w:r>
-        <w:rPr>
-          <w:lang w:val="en-US"/>
-        </w:rPr>
-        <w:t xml:space="preserve">; </w:t>
-      </w:r>
-      <w:r>
-        <w:rPr>
-          <w:lang w:val="en-US"/>
-        </w:rPr>
-        <w:t>Vehicular communications will become a reality in the near future. A research topic spanning from Phy</w:t>
-      </w:r>
-      <w:r>
-        <w:rPr>
-          <w:lang w:val="en-US"/>
-        </w:rPr>
-        <w:t>sical</w:t>
-      </w:r>
-      <w:r>
-        <w:rPr>
-          <w:lang w:val="en-US"/>
-        </w:rPr>
-        <w:t>/MAC (propagation) to data dissemination aspects.</w:t>
-      </w:r>
-      <w:r>
-        <w:rPr>
-          <w:lang w:val="en-US"/>
-        </w:rPr>
-        <w:t xml:space="preserve"> </w:t>
-      </w:r>
-      <w:r>
-        <w:rPr>
-          <w:lang w:val="en-US"/>
-        </w:rPr>
-        <w:t>Message forwarding in 1D, platoon scenario is well-understood and optimal schemes have been proposed. However, in the general case, the road topology is 2D.</w:t>
+          <w:sz w:val="22"/>
+          <w:szCs w:val="22"/>
+          <w:lang w:val="en-US"/>
+        </w:rPr>
+      </w:pPr>
+      <w:r>
+        <w:rPr>
+          <w:sz w:val="22"/>
+          <w:szCs w:val="22"/>
+          <w:lang w:val="en-US"/>
+        </w:rPr>
+        <w:t>2D Vehicular Networks; Vehicular communications will become a reality in the near future. A research topic spanning from Physical/MAC (propagation) to data dissemination aspects. Message forwarding in 1D, platoon scenario is well-understood and optimal schemes have been proposed. However, in the general case, the road topology is 2D.</w:t>
       </w:r>
     </w:p>
     <w:p>
@@ -2660,25 +3131,25 @@
           <w:numId w:val="3"/>
         </w:numPr>
         <w:rPr>
-          <w:lang w:val="en-US"/>
-        </w:rPr>
-      </w:pPr>
-      <w:r>
-        <w:rPr>
-          <w:lang w:val="en-US"/>
-        </w:rPr>
-        <w:t>A real-time adaptive dissemination system for VANETs</w:t>
-      </w:r>
-      <w:r>
-        <w:rPr>
-          <w:lang w:val="en-US"/>
-        </w:rPr>
-        <w:t xml:space="preserve"> (</w:t>
+          <w:sz w:val="22"/>
+          <w:szCs w:val="22"/>
+          <w:lang w:val="en-US"/>
+        </w:rPr>
+      </w:pPr>
+      <w:r>
+        <w:rPr>
+          <w:sz w:val="22"/>
+          <w:szCs w:val="22"/>
+          <w:lang w:val="en-US"/>
+        </w:rPr>
+        <w:t>A real-time adaptive dissemination system for VANETs (</w:t>
       </w:r>
       <w:hyperlink r:id="rId20" w:history="1">
         <w:r>
           <w:rPr>
             <w:rStyle w:val="Collegamentoipertestuale"/>
+            <w:sz w:val="22"/>
+            <w:szCs w:val="22"/>
             <w:lang w:val="en-US"/>
           </w:rPr>
           <w:t>link</w:t>
@@ -2686,6 +3157,8 @@
       </w:hyperlink>
       <w:r>
         <w:rPr>
+          <w:sz w:val="22"/>
+          <w:szCs w:val="22"/>
           <w:lang w:val="en-US"/>
         </w:rPr>
         <w:t>)</w:t>
@@ -2699,25 +3172,25 @@
           <w:numId w:val="3"/>
         </w:numPr>
         <w:rPr>
-          <w:lang w:val="en-US"/>
-        </w:rPr>
-      </w:pPr>
-      <w:r>
-        <w:rPr>
-          <w:lang w:val="en-US"/>
-        </w:rPr>
-        <w:t>Evaluation of flooding schemes for real-time video transmission in VANETs</w:t>
-      </w:r>
-      <w:r>
-        <w:rPr>
-          <w:lang w:val="en-US"/>
-        </w:rPr>
-        <w:t xml:space="preserve"> (</w:t>
+          <w:sz w:val="22"/>
+          <w:szCs w:val="22"/>
+          <w:lang w:val="en-US"/>
+        </w:rPr>
+      </w:pPr>
+      <w:r>
+        <w:rPr>
+          <w:sz w:val="22"/>
+          <w:szCs w:val="22"/>
+          <w:lang w:val="en-US"/>
+        </w:rPr>
+        <w:t>Evaluation of flooding schemes for real-time video transmission in VANETs (</w:t>
       </w:r>
       <w:hyperlink r:id="rId21" w:history="1">
         <w:r>
           <w:rPr>
             <w:rStyle w:val="Collegamentoipertestuale"/>
+            <w:sz w:val="22"/>
+            <w:szCs w:val="22"/>
             <w:lang w:val="en-US"/>
           </w:rPr>
           <w:t>link</w:t>
@@ -2725,6 +3198,8 @@
       </w:hyperlink>
       <w:r>
         <w:rPr>
+          <w:sz w:val="22"/>
+          <w:szCs w:val="22"/>
           <w:lang w:val="en-US"/>
         </w:rPr>
         <w:t>)</w:t>
@@ -2735,6 +3210,8 @@
         <w:pStyle w:val="Paragrafoelenco"/>
         <w:ind w:left="1440"/>
         <w:rPr>
+          <w:sz w:val="22"/>
+          <w:szCs w:val="22"/>
           <w:lang w:val="en-US"/>
         </w:rPr>
       </w:pPr>
@@ -2747,50 +3224,18 @@
           <w:numId w:val="3"/>
         </w:numPr>
         <w:rPr>
-          <w:lang w:val="en-US"/>
-        </w:rPr>
-      </w:pPr>
-      <w:r>
-        <w:rPr>
-          <w:lang w:val="en-US"/>
-        </w:rPr>
-        <w:t>2D/3D Drone Networks</w:t>
-      </w:r>
-      <w:r>
-        <w:rPr>
-          <w:lang w:val="en-US"/>
-        </w:rPr>
-        <w:t>; d</w:t>
-      </w:r>
-      <w:r>
-        <w:rPr>
-          <w:lang w:val="en-US"/>
-        </w:rPr>
-        <w:t>rones and other mobile/statice devices (IoT devices) with communication capabilities are becoming popular</w:t>
-      </w:r>
-      <w:r>
-        <w:rPr>
-          <w:lang w:val="en-US"/>
-        </w:rPr>
-        <w:t>. The objective is to p</w:t>
-      </w:r>
-      <w:r>
-        <w:rPr>
-          <w:lang w:val="en-US"/>
-        </w:rPr>
-        <w:t xml:space="preserve">rovide a comprehensive survey of possible applications and challenges related to 2D/3D Drone networks </w:t>
-      </w:r>
-      <w:r>
-        <w:rPr>
-          <w:lang w:val="en-US"/>
-        </w:rPr>
-        <w:t>and to p</w:t>
-      </w:r>
-      <w:r>
-        <w:rPr>
-          <w:lang w:val="en-US"/>
-        </w:rPr>
-        <w:t xml:space="preserve">rovide a survey of mobility models for the mentioned applications </w:t>
+          <w:sz w:val="22"/>
+          <w:szCs w:val="22"/>
+          <w:lang w:val="en-US"/>
+        </w:rPr>
+      </w:pPr>
+      <w:r>
+        <w:rPr>
+          <w:sz w:val="22"/>
+          <w:szCs w:val="22"/>
+          <w:lang w:val="en-US"/>
+        </w:rPr>
+        <w:t xml:space="preserve">2D/3D Drone Networks; drones and other mobile/statice devices (IoT devices) with communication capabilities are becoming popular. The objective is to provide a comprehensive survey of possible applications and challenges related to 2D/3D Drone networks and to provide a survey of mobility models for the mentioned applications </w:t>
       </w:r>
     </w:p>
     <w:p>
@@ -2801,11 +3246,15 @@
           <w:numId w:val="3"/>
         </w:numPr>
         <w:rPr>
-          <w:lang w:val="en-US"/>
-        </w:rPr>
-      </w:pPr>
-      <w:r>
-        <w:rPr>
+          <w:sz w:val="22"/>
+          <w:szCs w:val="22"/>
+          <w:lang w:val="en-US"/>
+        </w:rPr>
+      </w:pPr>
+      <w:r>
+        <w:rPr>
+          <w:sz w:val="22"/>
+          <w:szCs w:val="22"/>
           <w:lang w:val="en-US"/>
         </w:rPr>
         <w:t>Starting Material</w:t>
@@ -2819,6 +3268,8 @@
           <w:numId w:val="3"/>
         </w:numPr>
         <w:rPr>
+          <w:sz w:val="22"/>
+          <w:szCs w:val="22"/>
           <w:lang w:val="en-US"/>
         </w:rPr>
       </w:pPr>
@@ -2826,6 +3277,8 @@
         <w:r>
           <w:rPr>
             <w:rStyle w:val="Collegamentoipertestuale"/>
+            <w:sz w:val="22"/>
+            <w:szCs w:val="22"/>
             <w:lang w:val="en-US"/>
           </w:rPr>
           <w:t>https://www.sigmobile.org/mobisys/2016/workshops/DroNet/program.html</w:t>
@@ -2833,6 +3286,8 @@
       </w:hyperlink>
       <w:r>
         <w:rPr>
+          <w:sz w:val="22"/>
+          <w:szCs w:val="22"/>
           <w:lang w:val="en-US"/>
         </w:rPr>
         <w:t xml:space="preserve"> </w:t>
@@ -2846,6 +3301,8 @@
           <w:numId w:val="3"/>
         </w:numPr>
         <w:rPr>
+          <w:sz w:val="22"/>
+          <w:szCs w:val="22"/>
           <w:lang w:val="en-US"/>
         </w:rPr>
       </w:pPr>
@@ -2853,6 +3310,8 @@
         <w:r>
           <w:rPr>
             <w:rStyle w:val="Collegamentoipertestuale"/>
+            <w:sz w:val="22"/>
+            <w:szCs w:val="22"/>
             <w:lang w:val="en-US"/>
           </w:rPr>
           <w:t>https://www.sigmobile.org/mobisys/2015/workshops/DroNet/program.html</w:t>
@@ -2860,21 +3319,11 @@
       </w:hyperlink>
       <w:r>
         <w:rPr>
-          <w:lang w:val="en-US"/>
-        </w:rPr>
-        <w:t xml:space="preserve"> </w:t>
-      </w:r>
-      <w:r>
-        <w:rPr>
-          <w:lang w:val="en-US"/>
-        </w:rPr>
-        <w:t xml:space="preserve"> </w:t>
-      </w:r>
-      <w:r>
-        <w:rPr>
-          <w:lang w:val="en-US"/>
-        </w:rPr>
-        <w:t xml:space="preserve"> </w:t>
+          <w:sz w:val="22"/>
+          <w:szCs w:val="22"/>
+          <w:lang w:val="en-US"/>
+        </w:rPr>
+        <w:t xml:space="preserve">   </w:t>
       </w:r>
     </w:p>
     <w:p>
@@ -2882,6 +3331,8 @@
         <w:pStyle w:val="Paragrafoelenco"/>
         <w:ind w:left="2160"/>
         <w:rPr>
+          <w:sz w:val="22"/>
+          <w:szCs w:val="22"/>
           <w:lang w:val="en-US"/>
         </w:rPr>
       </w:pPr>
@@ -2894,26 +3345,18 @@
           <w:numId w:val="3"/>
         </w:numPr>
         <w:rPr>
-          <w:lang w:val="en-US"/>
-        </w:rPr>
-      </w:pPr>
-      <w:r>
-        <w:rPr>
-          <w:lang w:val="en-US"/>
-        </w:rPr>
-        <w:t>Seamless Communic</w:t>
-      </w:r>
-      <w:r>
-        <w:rPr>
-          <w:lang w:val="en-US"/>
-        </w:rPr>
-        <w:t xml:space="preserve">ation, in which no user interaction is required. </w:t>
-      </w:r>
-      <w:r>
-        <w:rPr>
-          <w:lang w:val="en-US"/>
-        </w:rPr>
-        <w:t>Pairing process between wireless enabled devices requires initial setup (user intervention). Solutions have been proposed for seamless data transfer. These proposals exploit advertisement frames to exchange data, hence avoid pairing, making the solution user-transparent</w:t>
+          <w:sz w:val="22"/>
+          <w:szCs w:val="22"/>
+          <w:lang w:val="en-US"/>
+        </w:rPr>
+      </w:pPr>
+      <w:r>
+        <w:rPr>
+          <w:sz w:val="22"/>
+          <w:szCs w:val="22"/>
+          <w:lang w:val="en-US"/>
+        </w:rPr>
+        <w:t>Seamless Communication, in which no user interaction is required. Pairing process between wireless enabled devices requires initial setup (user intervention). Solutions have been proposed for seamless data transfer. These proposals exploit advertisement frames to exchange data, hence avoid pairing, making the solution user-transparent</w:t>
       </w:r>
     </w:p>
     <w:p>
@@ -2924,25 +3367,25 @@
           <w:numId w:val="3"/>
         </w:numPr>
         <w:rPr>
-          <w:lang w:val="en-US"/>
-        </w:rPr>
-      </w:pPr>
-      <w:r>
-        <w:rPr>
-          <w:lang w:val="en-US"/>
-        </w:rPr>
-        <w:t xml:space="preserve">Two-Way Communication Protocol using Bluetooth Low Energy Advertisement Frames </w:t>
-      </w:r>
-      <w:r>
-        <w:rPr>
-          <w:lang w:val="en-US"/>
-        </w:rPr>
-        <w:t>(</w:t>
+          <w:sz w:val="22"/>
+          <w:szCs w:val="22"/>
+          <w:lang w:val="en-US"/>
+        </w:rPr>
+      </w:pPr>
+      <w:r>
+        <w:rPr>
+          <w:sz w:val="22"/>
+          <w:szCs w:val="22"/>
+          <w:lang w:val="en-US"/>
+        </w:rPr>
+        <w:t>Two-Way Communication Protocol using Bluetooth Low Energy Advertisement Frames (</w:t>
       </w:r>
       <w:hyperlink r:id="rId24" w:history="1">
         <w:r>
           <w:rPr>
             <w:rStyle w:val="Collegamentoipertestuale"/>
+            <w:sz w:val="22"/>
+            <w:szCs w:val="22"/>
             <w:lang w:val="en-US"/>
           </w:rPr>
           <w:t>link</w:t>
@@ -2950,6 +3393,8 @@
       </w:hyperlink>
       <w:r>
         <w:rPr>
+          <w:sz w:val="22"/>
+          <w:szCs w:val="22"/>
           <w:lang w:val="en-US"/>
         </w:rPr>
         <w:t>)</w:t>
@@ -2963,25 +3408,25 @@
           <w:numId w:val="3"/>
         </w:numPr>
         <w:rPr>
-          <w:lang w:val="en-US"/>
-        </w:rPr>
-      </w:pPr>
-      <w:r>
-        <w:rPr>
-          <w:lang w:val="en-US"/>
-        </w:rPr>
-        <w:t xml:space="preserve">“mumble: Framework for Seamless Message Transfer on Smartphones </w:t>
-      </w:r>
-      <w:r>
-        <w:rPr>
-          <w:lang w:val="en-US"/>
-        </w:rPr>
-        <w:t>(</w:t>
+          <w:sz w:val="22"/>
+          <w:szCs w:val="22"/>
+          <w:lang w:val="en-US"/>
+        </w:rPr>
+      </w:pPr>
+      <w:r>
+        <w:rPr>
+          <w:sz w:val="22"/>
+          <w:szCs w:val="22"/>
+          <w:lang w:val="en-US"/>
+        </w:rPr>
+        <w:t>“mumble: Framework for Seamless Message Transfer on Smartphones (</w:t>
       </w:r>
       <w:hyperlink r:id="rId25" w:history="1">
         <w:r>
           <w:rPr>
             <w:rStyle w:val="Collegamentoipertestuale"/>
+            <w:sz w:val="22"/>
+            <w:szCs w:val="22"/>
             <w:lang w:val="en-US"/>
           </w:rPr>
           <w:t>link</w:t>
@@ -2989,6 +3434,8 @@
       </w:hyperlink>
       <w:r>
         <w:rPr>
+          <w:sz w:val="22"/>
+          <w:szCs w:val="22"/>
           <w:lang w:val="en-US"/>
         </w:rPr>
         <w:t>)</w:t>
@@ -2997,13 +3444,35 @@
     <w:p>
       <w:pPr>
         <w:rPr>
-          <w:lang w:val="en-US"/>
-        </w:rPr>
-      </w:pPr>
-      <w:r>
-        <w:rPr>
-          <w:lang w:val="en-US"/>
-        </w:rPr>
+          <w:sz w:val="22"/>
+          <w:szCs w:val="22"/>
+          <w:lang w:val="en-US"/>
+        </w:rPr>
+      </w:pPr>
+      <w:r>
+        <w:rPr>
+          <w:sz w:val="22"/>
+          <w:szCs w:val="22"/>
+          <w:lang w:val="en-US"/>
+        </w:rPr>
+        <w:br w:type="page"/>
+      </w:r>
+    </w:p>
+    <w:p>
+      <w:pPr>
+        <w:rPr>
+          <w:sz w:val="22"/>
+          <w:szCs w:val="22"/>
+          <w:lang w:val="en-US"/>
+        </w:rPr>
+      </w:pPr>
+      <w:r>
+        <w:rPr>
+          <w:sz w:val="22"/>
+          <w:szCs w:val="22"/>
+          <w:lang w:val="en-US"/>
+        </w:rPr>
+        <w:lastRenderedPageBreak/>
         <w:t>Other topics can be:</w:t>
       </w:r>
     </w:p>
@@ -3015,11 +3484,15 @@
           <w:numId w:val="3"/>
         </w:numPr>
         <w:rPr>
-          <w:lang w:val="en-US"/>
-        </w:rPr>
-      </w:pPr>
-      <w:r>
-        <w:rPr>
+          <w:sz w:val="22"/>
+          <w:szCs w:val="22"/>
+          <w:lang w:val="en-US"/>
+        </w:rPr>
+      </w:pPr>
+      <w:r>
+        <w:rPr>
+          <w:sz w:val="22"/>
+          <w:szCs w:val="22"/>
           <w:lang w:val="en-US"/>
         </w:rPr>
         <w:t>Green Computing</w:t>
@@ -3033,14 +3506,22 @@
           <w:numId w:val="3"/>
         </w:numPr>
         <w:rPr>
-          <w:lang w:val="en-US"/>
-        </w:rPr>
-      </w:pPr>
-      <w:r>
+          <w:sz w:val="22"/>
+          <w:szCs w:val="22"/>
+          <w:lang w:val="en-US"/>
+        </w:rPr>
+      </w:pPr>
+      <w:r>
+        <w:rPr>
+          <w:sz w:val="22"/>
+          <w:szCs w:val="22"/>
+        </w:rPr>
         <w:t>Information-Centric Networks (ICN)</w:t>
       </w:r>
       <w:r>
         <w:rPr>
+          <w:sz w:val="22"/>
+          <w:szCs w:val="22"/>
           <w:lang w:val="en-US"/>
         </w:rPr>
         <w:t xml:space="preserve"> </w:t>
@@ -3054,20 +3535,18 @@
           <w:numId w:val="3"/>
         </w:numPr>
         <w:rPr>
-          <w:lang w:val="en-US"/>
-        </w:rPr>
-      </w:pPr>
-      <w:r>
-        <w:rPr>
-          <w:lang w:val="en-US"/>
-        </w:rPr>
-        <w:t>QoS/QoE in multimedia (specific for</w:t>
-      </w:r>
-      <w:r>
-        <w:rPr>
-          <w:lang w:val="en-US"/>
-        </w:rPr>
-        <w:t xml:space="preserve"> smartphones)</w:t>
+          <w:sz w:val="22"/>
+          <w:szCs w:val="22"/>
+          <w:lang w:val="en-US"/>
+        </w:rPr>
+      </w:pPr>
+      <w:r>
+        <w:rPr>
+          <w:sz w:val="22"/>
+          <w:szCs w:val="22"/>
+          <w:lang w:val="en-US"/>
+        </w:rPr>
+        <w:t>QoS/QoE in multimedia (specific for smartphones)</w:t>
       </w:r>
     </w:p>
     <w:p>
@@ -3078,46 +3557,34 @@
           <w:numId w:val="3"/>
         </w:numPr>
         <w:rPr>
-          <w:lang w:val="en-US"/>
-        </w:rPr>
-      </w:pPr>
-      <w:r>
-        <w:rPr>
-          <w:lang w:val="en-US"/>
-        </w:rPr>
-        <w:t>Activity Recognition (e.g., from smartwatches… even used for side channel attack</w:t>
-      </w:r>
-      <w:r>
-        <w:rPr>
-          <w:lang w:val="en-US"/>
-        </w:rPr>
-        <w:t>s)</w:t>
-      </w:r>
-    </w:p>
-    <w:p>
-      <w:pPr>
-        <w:rPr>
-          <w:lang w:val="en-US"/>
-        </w:rPr>
-      </w:pPr>
-      <w:r>
-        <w:rPr>
-          <w:lang w:val="en-US"/>
-        </w:rPr>
-        <w:br w:type="page"/>
-      </w:r>
-    </w:p>
-    <w:p>
-      <w:pPr>
-        <w:rPr>
-          <w:lang w:val="en-US"/>
-        </w:rPr>
-      </w:pPr>
-      <w:r>
-        <w:rPr>
-          <w:lang w:val="en-US"/>
-        </w:rPr>
-        <w:lastRenderedPageBreak/>
+          <w:sz w:val="22"/>
+          <w:szCs w:val="22"/>
+          <w:lang w:val="en-US"/>
+        </w:rPr>
+      </w:pPr>
+      <w:r>
+        <w:rPr>
+          <w:sz w:val="22"/>
+          <w:szCs w:val="22"/>
+          <w:lang w:val="en-US"/>
+        </w:rPr>
+        <w:t>Activity Recognition (e.g., from smartwatches… even used for side channel attacks)</w:t>
+      </w:r>
+    </w:p>
+    <w:p>
+      <w:pPr>
+        <w:rPr>
+          <w:sz w:val="22"/>
+          <w:szCs w:val="22"/>
+          <w:lang w:val="en-US"/>
+        </w:rPr>
+      </w:pPr>
+      <w:r>
+        <w:rPr>
+          <w:sz w:val="22"/>
+          <w:szCs w:val="22"/>
+          <w:lang w:val="en-US"/>
+        </w:rPr>
         <w:t>Others project ideas sparse in slides:</w:t>
       </w:r>
     </w:p>
@@ -3129,12 +3596,161 @@
           <w:numId w:val="3"/>
         </w:numPr>
         <w:rPr>
-          <w:lang w:val="en-US"/>
-        </w:rPr>
-      </w:pPr>
+          <w:sz w:val="22"/>
+          <w:szCs w:val="22"/>
+          <w:lang w:val="en-US"/>
+        </w:rPr>
+      </w:pPr>
+      <w:bookmarkStart w:id="2" w:name="_Hlk153990106"/>
       <w:r>
         <w:rPr>
           <w:noProof/>
+          <w:sz w:val="22"/>
+          <w:szCs w:val="22"/>
+          <w:lang w:val="en-US"/>
+        </w:rPr>
+        <w:drawing>
+          <wp:anchor distT="0" distB="0" distL="114300" distR="114300" simplePos="0" relativeHeight="251669504" behindDoc="0" locked="0" layoutInCell="1" allowOverlap="1" wp14:anchorId="24D948A5" wp14:editId="0860E041">
+            <wp:simplePos x="0" y="0"/>
+            <wp:positionH relativeFrom="column">
+              <wp:posOffset>2932339</wp:posOffset>
+            </wp:positionH>
+            <wp:positionV relativeFrom="paragraph">
+              <wp:posOffset>260106</wp:posOffset>
+            </wp:positionV>
+            <wp:extent cx="3305175" cy="2119630"/>
+            <wp:effectExtent l="0" t="0" r="9525" b="0"/>
+            <wp:wrapSquare wrapText="bothSides"/>
+            <wp:docPr id="778096991" name="Immagine 1" descr="Immagine che contiene testo, schermata, computer, software&#10;&#10;Descrizione generata automaticamente"/>
+            <wp:cNvGraphicFramePr>
+              <a:graphicFrameLocks xmlns:a="http://schemas.openxmlformats.org/drawingml/2006/main" noChangeAspect="1"/>
+            </wp:cNvGraphicFramePr>
+            <a:graphic xmlns:a="http://schemas.openxmlformats.org/drawingml/2006/main">
+              <a:graphicData uri="http://schemas.openxmlformats.org/drawingml/2006/picture">
+                <pic:pic xmlns:pic="http://schemas.openxmlformats.org/drawingml/2006/picture">
+                  <pic:nvPicPr>
+                    <pic:cNvPr id="778096991" name="Immagine 1" descr="Immagine che contiene testo, schermata, computer, software&#10;&#10;Descrizione generata automaticamente"/>
+                    <pic:cNvPicPr/>
+                  </pic:nvPicPr>
+                  <pic:blipFill>
+                    <a:blip r:embed="rId26"/>
+                    <a:stretch>
+                      <a:fillRect/>
+                    </a:stretch>
+                  </pic:blipFill>
+                  <pic:spPr>
+                    <a:xfrm>
+                      <a:off x="0" y="0"/>
+                      <a:ext cx="3305175" cy="2119630"/>
+                    </a:xfrm>
+                    <a:prstGeom prst="rect">
+                      <a:avLst/>
+                    </a:prstGeom>
+                  </pic:spPr>
+                </pic:pic>
+              </a:graphicData>
+            </a:graphic>
+            <wp14:sizeRelH relativeFrom="margin">
+              <wp14:pctWidth>0</wp14:pctWidth>
+            </wp14:sizeRelH>
+            <wp14:sizeRelV relativeFrom="margin">
+              <wp14:pctHeight>0</wp14:pctHeight>
+            </wp14:sizeRelV>
+          </wp:anchor>
+        </w:drawing>
+      </w:r>
+      <w:r>
+        <w:rPr>
+          <w:noProof/>
+          <w:lang w:val="en-US"/>
+        </w:rPr>
+        <w:drawing>
+          <wp:anchor distT="0" distB="0" distL="114300" distR="114300" simplePos="0" relativeHeight="251667456" behindDoc="0" locked="0" layoutInCell="1" allowOverlap="1" wp14:anchorId="7AB76FD4" wp14:editId="5F5D9DFB">
+            <wp:simplePos x="0" y="0"/>
+            <wp:positionH relativeFrom="column">
+              <wp:posOffset>-423545</wp:posOffset>
+            </wp:positionH>
+            <wp:positionV relativeFrom="paragraph">
+              <wp:posOffset>260350</wp:posOffset>
+            </wp:positionV>
+            <wp:extent cx="3070860" cy="2155190"/>
+            <wp:effectExtent l="0" t="0" r="0" b="0"/>
+            <wp:wrapSquare wrapText="bothSides"/>
+            <wp:docPr id="250792945" name="Immagine 1" descr="Immagine che contiene testo, giocattolo, schermata, interno&#10;&#10;Descrizione generata automaticamente"/>
+            <wp:cNvGraphicFramePr>
+              <a:graphicFrameLocks xmlns:a="http://schemas.openxmlformats.org/drawingml/2006/main" noChangeAspect="1"/>
+            </wp:cNvGraphicFramePr>
+            <a:graphic xmlns:a="http://schemas.openxmlformats.org/drawingml/2006/main">
+              <a:graphicData uri="http://schemas.openxmlformats.org/drawingml/2006/picture">
+                <pic:pic xmlns:pic="http://schemas.openxmlformats.org/drawingml/2006/picture">
+                  <pic:nvPicPr>
+                    <pic:cNvPr id="250792945" name="Immagine 1" descr="Immagine che contiene testo, giocattolo, schermata, interno&#10;&#10;Descrizione generata automaticamente"/>
+                    <pic:cNvPicPr/>
+                  </pic:nvPicPr>
+                  <pic:blipFill>
+                    <a:blip r:embed="rId27"/>
+                    <a:stretch>
+                      <a:fillRect/>
+                    </a:stretch>
+                  </pic:blipFill>
+                  <pic:spPr>
+                    <a:xfrm>
+                      <a:off x="0" y="0"/>
+                      <a:ext cx="3070860" cy="2155190"/>
+                    </a:xfrm>
+                    <a:prstGeom prst="rect">
+                      <a:avLst/>
+                    </a:prstGeom>
+                  </pic:spPr>
+                </pic:pic>
+              </a:graphicData>
+            </a:graphic>
+            <wp14:sizeRelH relativeFrom="margin">
+              <wp14:pctWidth>0</wp14:pctWidth>
+            </wp14:sizeRelH>
+            <wp14:sizeRelV relativeFrom="margin">
+              <wp14:pctHeight>0</wp14:pctHeight>
+            </wp14:sizeRelV>
+          </wp:anchor>
+        </w:drawing>
+      </w:r>
+      <w:r>
+        <w:rPr>
+          <w:sz w:val="22"/>
+          <w:szCs w:val="22"/>
+          <w:lang w:val="en-US"/>
+        </w:rPr>
+        <w:t>End of WNMA01 set of slides:</w:t>
+      </w:r>
+    </w:p>
+    <w:bookmarkEnd w:id="2"/>
+    <w:p>
+      <w:pPr>
+        <w:rPr>
+          <w:sz w:val="22"/>
+          <w:szCs w:val="22"/>
+          <w:lang w:val="en-US"/>
+        </w:rPr>
+      </w:pPr>
+    </w:p>
+    <w:p>
+      <w:pPr>
+        <w:pStyle w:val="Paragrafoelenco"/>
+        <w:numPr>
+          <w:ilvl w:val="0"/>
+          <w:numId w:val="3"/>
+        </w:numPr>
+        <w:rPr>
+          <w:sz w:val="22"/>
+          <w:szCs w:val="22"/>
+          <w:lang w:val="en-US"/>
+        </w:rPr>
+      </w:pPr>
+      <w:r>
+        <w:rPr>
+          <w:noProof/>
+          <w:sz w:val="22"/>
+          <w:szCs w:val="22"/>
           <w:lang w:val="en-US"/>
         </w:rPr>
         <w:drawing>
@@ -3161,7 +3777,7 @@
                     <pic:cNvPicPr/>
                   </pic:nvPicPr>
                   <pic:blipFill>
-                    <a:blip r:embed="rId26"/>
+                    <a:blip r:embed="rId28"/>
                     <a:stretch>
                       <a:fillRect/>
                     </a:stretch>
@@ -3189,6 +3805,8 @@
       </w:r>
       <w:r>
         <w:rPr>
+          <w:sz w:val="22"/>
+          <w:szCs w:val="22"/>
           <w:lang w:val="en-US"/>
         </w:rPr>
         <w:t>End of WNMA04.pdf set of slides</w:t>
@@ -3197,34 +3815,44 @@
     <w:p>
       <w:pPr>
         <w:rPr>
-          <w:lang w:val="en-US"/>
-        </w:rPr>
-      </w:pPr>
-    </w:p>
-    <w:p>
-      <w:pPr>
-        <w:rPr>
-          <w:lang w:val="en-US"/>
-        </w:rPr>
-      </w:pPr>
-    </w:p>
-    <w:p>
-      <w:pPr>
-        <w:rPr>
-          <w:lang w:val="en-US"/>
-        </w:rPr>
-      </w:pPr>
-    </w:p>
-    <w:p>
-      <w:pPr>
-        <w:rPr>
-          <w:lang w:val="en-US"/>
-        </w:rPr>
-      </w:pPr>
-    </w:p>
-    <w:p>
-      <w:pPr>
-        <w:rPr>
+          <w:sz w:val="22"/>
+          <w:szCs w:val="22"/>
+          <w:lang w:val="en-US"/>
+        </w:rPr>
+      </w:pPr>
+    </w:p>
+    <w:p>
+      <w:pPr>
+        <w:rPr>
+          <w:sz w:val="22"/>
+          <w:szCs w:val="22"/>
+          <w:lang w:val="en-US"/>
+        </w:rPr>
+      </w:pPr>
+    </w:p>
+    <w:p>
+      <w:pPr>
+        <w:rPr>
+          <w:sz w:val="22"/>
+          <w:szCs w:val="22"/>
+          <w:lang w:val="en-US"/>
+        </w:rPr>
+      </w:pPr>
+    </w:p>
+    <w:p>
+      <w:pPr>
+        <w:rPr>
+          <w:sz w:val="22"/>
+          <w:szCs w:val="22"/>
+          <w:lang w:val="en-US"/>
+        </w:rPr>
+      </w:pPr>
+    </w:p>
+    <w:p>
+      <w:pPr>
+        <w:rPr>
+          <w:sz w:val="22"/>
+          <w:szCs w:val="22"/>
           <w:lang w:val="en-US"/>
         </w:rPr>
       </w:pPr>
@@ -3237,12 +3865,16 @@
           <w:numId w:val="3"/>
         </w:numPr>
         <w:rPr>
+          <w:sz w:val="22"/>
+          <w:szCs w:val="22"/>
           <w:lang w:val="en-US"/>
         </w:rPr>
       </w:pPr>
       <w:r>
         <w:rPr>
           <w:noProof/>
+          <w:sz w:val="22"/>
+          <w:szCs w:val="22"/>
           <w:lang w:val="en-US"/>
         </w:rPr>
         <w:drawing>
@@ -3269,7 +3901,7 @@
                     <pic:cNvPicPr/>
                   </pic:nvPicPr>
                   <pic:blipFill>
-                    <a:blip r:embed="rId27"/>
+                    <a:blip r:embed="rId29"/>
                     <a:stretch>
                       <a:fillRect/>
                     </a:stretch>
@@ -3297,6 +3929,8 @@
       </w:r>
       <w:r>
         <w:rPr>
+          <w:sz w:val="22"/>
+          <w:szCs w:val="22"/>
           <w:lang w:val="en-US"/>
         </w:rPr>
         <w:t>From WNMA06.pdf at slide 16</w:t>
@@ -3305,13 +3939,17 @@
     <w:p>
       <w:pPr>
         <w:rPr>
-          <w:lang w:val="en-US"/>
-        </w:rPr>
-      </w:pPr>
-    </w:p>
-    <w:p>
-      <w:pPr>
-        <w:rPr>
+          <w:sz w:val="22"/>
+          <w:szCs w:val="22"/>
+          <w:lang w:val="en-US"/>
+        </w:rPr>
+      </w:pPr>
+    </w:p>
+    <w:p>
+      <w:pPr>
+        <w:rPr>
+          <w:sz w:val="22"/>
+          <w:szCs w:val="22"/>
           <w:lang w:val="en-US"/>
         </w:rPr>
       </w:pPr>
@@ -3324,14 +3962,19 @@
           <w:numId w:val="3"/>
         </w:numPr>
         <w:rPr>
+          <w:sz w:val="22"/>
+          <w:szCs w:val="22"/>
           <w:lang w:val="en-US"/>
         </w:rPr>
       </w:pPr>
       <w:r>
         <w:rPr>
           <w:noProof/>
-          <w:lang w:val="en-US"/>
-        </w:rPr>
+          <w:sz w:val="22"/>
+          <w:szCs w:val="22"/>
+          <w:lang w:val="en-US"/>
+        </w:rPr>
+        <w:lastRenderedPageBreak/>
         <w:drawing>
           <wp:anchor distT="0" distB="0" distL="114300" distR="114300" simplePos="0" relativeHeight="251663360" behindDoc="0" locked="0" layoutInCell="1" allowOverlap="1" wp14:anchorId="6471AE23" wp14:editId="78325CF0">
             <wp:simplePos x="0" y="0"/>
@@ -3356,7 +3999,7 @@
                     <pic:cNvPicPr/>
                   </pic:nvPicPr>
                   <pic:blipFill>
-                    <a:blip r:embed="rId28"/>
+                    <a:blip r:embed="rId30"/>
                     <a:stretch>
                       <a:fillRect/>
                     </a:stretch>
@@ -3384,6 +4027,8 @@
       </w:r>
       <w:r>
         <w:rPr>
+          <w:sz w:val="22"/>
+          <w:szCs w:val="22"/>
           <w:lang w:val="en-US"/>
         </w:rPr>
         <w:t>End of WNMA08.pdf set of slides</w:t>
@@ -3392,41 +4037,53 @@
     <w:p>
       <w:pPr>
         <w:rPr>
-          <w:lang w:val="en-US"/>
-        </w:rPr>
-      </w:pPr>
-    </w:p>
-    <w:p>
-      <w:pPr>
-        <w:rPr>
-          <w:lang w:val="en-US"/>
-        </w:rPr>
-      </w:pPr>
-    </w:p>
-    <w:p>
-      <w:pPr>
-        <w:rPr>
-          <w:lang w:val="en-US"/>
-        </w:rPr>
-      </w:pPr>
-    </w:p>
-    <w:p>
-      <w:pPr>
-        <w:rPr>
-          <w:lang w:val="en-US"/>
-        </w:rPr>
-      </w:pPr>
-    </w:p>
-    <w:p>
-      <w:pPr>
-        <w:rPr>
-          <w:lang w:val="en-US"/>
-        </w:rPr>
-      </w:pPr>
-    </w:p>
-    <w:p>
-      <w:pPr>
-        <w:rPr>
+          <w:sz w:val="22"/>
+          <w:szCs w:val="22"/>
+          <w:lang w:val="en-US"/>
+        </w:rPr>
+      </w:pPr>
+    </w:p>
+    <w:p>
+      <w:pPr>
+        <w:rPr>
+          <w:sz w:val="22"/>
+          <w:szCs w:val="22"/>
+          <w:lang w:val="en-US"/>
+        </w:rPr>
+      </w:pPr>
+    </w:p>
+    <w:p>
+      <w:pPr>
+        <w:rPr>
+          <w:sz w:val="22"/>
+          <w:szCs w:val="22"/>
+          <w:lang w:val="en-US"/>
+        </w:rPr>
+      </w:pPr>
+    </w:p>
+    <w:p>
+      <w:pPr>
+        <w:rPr>
+          <w:sz w:val="22"/>
+          <w:szCs w:val="22"/>
+          <w:lang w:val="en-US"/>
+        </w:rPr>
+      </w:pPr>
+    </w:p>
+    <w:p>
+      <w:pPr>
+        <w:rPr>
+          <w:sz w:val="22"/>
+          <w:szCs w:val="22"/>
+          <w:lang w:val="en-US"/>
+        </w:rPr>
+      </w:pPr>
+    </w:p>
+    <w:p>
+      <w:pPr>
+        <w:rPr>
+          <w:sz w:val="22"/>
+          <w:szCs w:val="22"/>
           <w:lang w:val="en-US"/>
         </w:rPr>
       </w:pPr>
@@ -3441,11 +4098,16 @@
         <w:spacing w:after="160" w:line="259" w:lineRule="auto"/>
         <w:jc w:val="left"/>
         <w:rPr>
-          <w:lang w:val="en-US"/>
-        </w:rPr>
-      </w:pPr>
-      <w:r>
-        <w:rPr>
+          <w:sz w:val="22"/>
+          <w:szCs w:val="22"/>
+          <w:lang w:val="en-US"/>
+        </w:rPr>
+      </w:pPr>
+      <w:r>
+        <w:rPr>
+          <w:noProof/>
+          <w:sz w:val="22"/>
+          <w:szCs w:val="22"/>
           <w:lang w:val="en-US"/>
         </w:rPr>
         <w:drawing>
@@ -3472,7 +4134,7 @@
                     <pic:cNvPicPr/>
                   </pic:nvPicPr>
                   <pic:blipFill>
-                    <a:blip r:embed="rId29"/>
+                    <a:blip r:embed="rId31"/>
                     <a:stretch>
                       <a:fillRect/>
                     </a:stretch>
@@ -3500,6 +4162,8 @@
       </w:r>
       <w:r>
         <w:rPr>
+          <w:sz w:val="22"/>
+          <w:szCs w:val="22"/>
           <w:lang w:val="en-US"/>
         </w:rPr>
         <w:t>End of WNMA-HCW3-ext.pdf set of slides (denoted as “Future work, project, thesis)</w:t>
@@ -3508,60 +4172,61 @@
     <w:p>
       <w:pPr>
         <w:rPr>
-          <w:lang w:val="en-US"/>
-        </w:rPr>
-      </w:pPr>
-    </w:p>
-    <w:p>
-      <w:pPr>
-        <w:rPr>
-          <w:lang w:val="en-US"/>
-        </w:rPr>
-      </w:pPr>
-    </w:p>
-    <w:p>
-      <w:pPr>
+          <w:sz w:val="22"/>
+          <w:szCs w:val="22"/>
+          <w:lang w:val="en-US"/>
+        </w:rPr>
+      </w:pPr>
+    </w:p>
+    <w:p>
+      <w:pPr>
+        <w:rPr>
+          <w:sz w:val="22"/>
+          <w:szCs w:val="22"/>
+          <w:lang w:val="en-US"/>
+        </w:rPr>
+      </w:pPr>
+    </w:p>
+    <w:p>
+      <w:pPr>
+        <w:pStyle w:val="Titolo1"/>
         <w:jc w:val="center"/>
         <w:rPr>
-          <w:rFonts w:asciiTheme="majorHAnsi" w:eastAsiaTheme="majorEastAsia" w:hAnsiTheme="majorHAnsi" w:cstheme="majorBidi"/>
-          <w:b/>
-          <w:bCs/>
-          <w:smallCaps/>
-          <w:color w:val="000000" w:themeColor="text1"/>
-          <w:sz w:val="36"/>
-          <w:szCs w:val="36"/>
-          <w:lang w:val="en-US"/>
-        </w:rPr>
-      </w:pPr>
-      <w:r>
-        <w:rPr>
+          <w:rFonts w:eastAsiaTheme="majorEastAsia"/>
+          <w:lang w:val="en-US"/>
+        </w:rPr>
+      </w:pPr>
+      <w:r>
+        <w:rPr>
+          <w:sz w:val="22"/>
+          <w:szCs w:val="22"/>
           <w:lang w:val="en-US"/>
         </w:rPr>
         <w:br w:type="page"/>
       </w:r>
-      <w:r>
-        <w:rPr>
-          <w:rFonts w:asciiTheme="majorHAnsi" w:eastAsiaTheme="majorEastAsia" w:hAnsiTheme="majorHAnsi" w:cstheme="majorBidi"/>
-          <w:b/>
-          <w:bCs/>
-          <w:smallCaps/>
-          <w:color w:val="000000" w:themeColor="text1"/>
-          <w:sz w:val="36"/>
-          <w:szCs w:val="36"/>
+      <w:bookmarkStart w:id="3" w:name="_Toc153990058"/>
+      <w:r>
+        <w:rPr>
+          <w:rFonts w:eastAsiaTheme="majorEastAsia"/>
           <w:lang w:val="en-US"/>
         </w:rPr>
         <w:lastRenderedPageBreak/>
         <w:t>What to do for the project</w:t>
       </w:r>
-    </w:p>
-    <w:p>
-      <w:pPr>
-        <w:rPr>
-          <w:lang w:val="en-US"/>
-        </w:rPr>
-      </w:pPr>
-      <w:r>
-        <w:rPr>
+      <w:bookmarkEnd w:id="3"/>
+    </w:p>
+    <w:p>
+      <w:pPr>
+        <w:rPr>
+          <w:sz w:val="22"/>
+          <w:szCs w:val="22"/>
+          <w:lang w:val="en-US"/>
+        </w:rPr>
+      </w:pPr>
+      <w:r>
+        <w:rPr>
+          <w:sz w:val="22"/>
+          <w:szCs w:val="22"/>
           <w:lang w:val="en-US"/>
         </w:rPr>
         <w:t>Start researching on your own on the theme and read papers on that, to properly understand what to do. Palazzi will give you material if asked directly or even via mail (definitely better to talk with him if you have the chance)</w:t>

</xml_diff>